<commit_message>
added collision detection , before ui for health and kill
</commit_message>
<xml_diff>
--- a/documentation and ppts/Multiplayer Dungeon Quest.docx
+++ b/documentation and ppts/Multiplayer Dungeon Quest.docx
@@ -366,7 +366,7 @@
           <w:sz w:val="28"/>
           <w:szCs w:val="28"/>
         </w:rPr>
-        <w:t>310796</w:t>
+        <w:t>342678</w:t>
       </w:r>
       <w:r>
         <w:rPr>
@@ -11223,7 +11223,7 @@
         </w:numPr>
       </w:pPr>
       <w:r>
-        <w:t>HTML and CSS are used for creating a user-friendly web interface.</w:t>
+        <w:t>MySQL provides centralized data storage.</w:t>
       </w:r>
     </w:p>
     <w:p>
@@ -11235,19 +11235,7 @@
         </w:numPr>
       </w:pPr>
       <w:r>
-        <w:t>MySQL provides centralized data storage.</w:t>
-      </w:r>
-    </w:p>
-    <w:p>
-      <w:pPr>
-        <w:pStyle w:val="minebody"/>
-        <w:numPr>
-          <w:ilvl w:val="0"/>
-          <w:numId w:val="58"/>
-        </w:numPr>
-      </w:pPr>
-      <w:r>
-        <w:t>The development team has the necessary skills in Java, web design, and database management.</w:t>
+        <w:t>The development team has the necessary skills in Java and database management.</w:t>
       </w:r>
     </w:p>
     <w:p>
@@ -11283,7 +11271,13 @@
         </w:numPr>
       </w:pPr>
       <w:r>
-        <w:t>Software tools used are mostly open-source (Java, HTML/CSS, MySQL).</w:t>
+        <w:t>Software tools used are mostly open-source (Java</w:t>
+      </w:r>
+      <w:r>
+        <w:t xml:space="preserve">, </w:t>
+      </w:r>
+      <w:r>
+        <w:t>MySQL).</w:t>
       </w:r>
     </w:p>
     <w:p>
@@ -11301,18 +11295,6 @@
     <w:p>
       <w:pPr>
         <w:pStyle w:val="minebody"/>
-        <w:numPr>
-          <w:ilvl w:val="0"/>
-          <w:numId w:val="56"/>
-        </w:numPr>
-      </w:pPr>
-      <w:r>
-        <w:t>Benefits include faster result processing, accurate data management, and reduced administrative workload.</w:t>
-      </w:r>
-    </w:p>
-    <w:p>
-      <w:pPr>
-        <w:pStyle w:val="minebody"/>
       </w:pPr>
       <w:r>
         <w:t>The project is economically feasible as the cost is low compared to the benefits gained.</w:t>
@@ -11355,7 +11337,6 @@
         </w:numPr>
       </w:pPr>
       <w:r>
-        <w:lastRenderedPageBreak/>
         <w:t>Key tasks include system design, development, testing, and deployment.</w:t>
       </w:r>
     </w:p>
@@ -11368,15 +11349,13 @@
         </w:numPr>
       </w:pPr>
       <w:r>
-        <w:t>The team is small (2 members) but capable of completing tasks efficiently.</w:t>
-      </w:r>
-    </w:p>
-    <w:p>
-      <w:pPr>
-        <w:pStyle w:val="minebody"/>
-      </w:pPr>
-      <w:r>
-        <w:t>The project is economically feasible as the cost is low compared to the benefits gained.</w:t>
+        <w:t>The team is small (</w:t>
+      </w:r>
+      <w:r>
+        <w:t>3</w:t>
+      </w:r>
+      <w:r>
+        <w:t xml:space="preserve"> members) but capable of completing tasks efficiently.</w:t>
       </w:r>
     </w:p>
     <w:p>
@@ -11393,6 +11372,7 @@
           <w:sz w:val="32"/>
           <w:szCs w:val="32"/>
         </w:rPr>
+        <w:lastRenderedPageBreak/>
         <w:t>5 System</w:t>
       </w:r>
       <w:r>
@@ -11563,7 +11543,6 @@
         </w:numPr>
       </w:pPr>
       <w:r>
-        <w:lastRenderedPageBreak/>
         <w:t>loginornew → login or newplayer → gamemenu → gamehandler (main game panel)</w:t>
       </w:r>
     </w:p>
@@ -11620,6 +11599,7 @@
         </w:numPr>
       </w:pPr>
       <w:r>
+        <w:lastRenderedPageBreak/>
         <w:t>Contains and coordinates:</w:t>
       </w:r>
     </w:p>
@@ -11788,7 +11768,6 @@
         <w:pStyle w:val="minebody"/>
       </w:pPr>
       <w:r>
-        <w:lastRenderedPageBreak/>
         <w:t>Items (items)</w:t>
       </w:r>
     </w:p>
@@ -11857,6 +11836,7 @@
         </w:numPr>
       </w:pPr>
       <w:r>
+        <w:lastRenderedPageBreak/>
         <w:t>Receives: WORLD updates (all player positions), CHAT messages, INVENTORY data.</w:t>
       </w:r>
     </w:p>
@@ -12030,7 +12010,6 @@
         </w:numPr>
       </w:pPr>
       <w:r>
-        <w:lastRenderedPageBreak/>
         <w:t>On every movement → broadcastWorld() sends current positions/directions of all connected players.</w:t>
       </w:r>
     </w:p>
@@ -12073,6 +12052,7 @@
       </w:pPr>
       <w:bookmarkStart w:id="45" w:name="_Toc217120631"/>
       <w:r>
+        <w:lastRenderedPageBreak/>
         <w:t xml:space="preserve">5.2 </w:t>
       </w:r>
       <w:r>
@@ -14061,7 +14041,7 @@
                 <w:sz w:val="24"/>
                 <w:szCs w:val="24"/>
               </w:rPr>
-              <w:t>Name already exists</w:t>
+              <w:t>Unknown column detected</w:t>
             </w:r>
           </w:p>
         </w:tc>
@@ -14210,6 +14190,14 @@
                 <w:szCs w:val="24"/>
               </w:rPr>
             </w:pPr>
+            <w:r>
+              <w:rPr>
+                <w:rFonts w:ascii="Times New Roman" w:eastAsia="Times New Roman" w:hAnsi="Times New Roman" w:cs="Times New Roman"/>
+                <w:sz w:val="24"/>
+                <w:szCs w:val="24"/>
+              </w:rPr>
+              <w:t>Generates playerid and start game option</w:t>
+            </w:r>
           </w:p>
         </w:tc>
         <w:tc>
@@ -14225,13 +14213,20 @@
           <w:p>
             <w:pPr>
               <w:spacing w:after="0" w:line="360" w:lineRule="auto"/>
-              <w:jc w:val="center"/>
-              <w:rPr>
-                <w:rFonts w:ascii="Times New Roman" w:eastAsia="Times New Roman" w:hAnsi="Times New Roman" w:cs="Times New Roman"/>
-                <w:sz w:val="24"/>
-                <w:szCs w:val="24"/>
-              </w:rPr>
-            </w:pPr>
+              <w:rPr>
+                <w:rFonts w:ascii="Times New Roman" w:eastAsia="Times New Roman" w:hAnsi="Times New Roman" w:cs="Times New Roman"/>
+                <w:sz w:val="24"/>
+                <w:szCs w:val="24"/>
+              </w:rPr>
+            </w:pPr>
+            <w:r>
+              <w:rPr>
+                <w:rFonts w:ascii="Times New Roman" w:eastAsia="Times New Roman" w:hAnsi="Times New Roman" w:cs="Times New Roman"/>
+                <w:sz w:val="24"/>
+                <w:szCs w:val="24"/>
+              </w:rPr>
+              <w:t>Trigger had a unknown column “Quantity”</w:t>
+            </w:r>
           </w:p>
         </w:tc>
       </w:tr>
@@ -15217,6 +15212,7 @@
                 <w:sz w:val="24"/>
                 <w:szCs w:val="24"/>
               </w:rPr>
+              <w:lastRenderedPageBreak/>
               <w:t>1</w:t>
             </w:r>
             <w:r>
@@ -15380,7 +15376,6 @@
                 <w:sz w:val="24"/>
                 <w:szCs w:val="24"/>
               </w:rPr>
-              <w:lastRenderedPageBreak/>
               <w:t>1</w:t>
             </w:r>
             <w:r>
@@ -16446,6 +16441,14 @@
               </w:rPr>
               <w:t xml:space="preserve">Only Opens chat pannel </w:t>
             </w:r>
+            <w:r>
+              <w:rPr>
+                <w:rFonts w:ascii="Times New Roman" w:eastAsia="Times New Roman" w:hAnsi="Times New Roman" w:cs="Times New Roman"/>
+                <w:sz w:val="24"/>
+                <w:szCs w:val="24"/>
+              </w:rPr>
+              <w:t xml:space="preserve">  </w:t>
+            </w:r>
           </w:p>
         </w:tc>
         <w:tc>
@@ -16664,6 +16667,7 @@
                 <w:sz w:val="24"/>
                 <w:szCs w:val="24"/>
               </w:rPr>
+              <w:lastRenderedPageBreak/>
               <w:t>24</w:t>
             </w:r>
           </w:p>
@@ -16769,6 +16773,38 @@
                 <w:szCs w:val="24"/>
               </w:rPr>
             </w:pPr>
+            <w:r>
+              <w:rPr>
+                <w:rFonts w:ascii="Times New Roman" w:eastAsia="Times New Roman" w:hAnsi="Times New Roman" w:cs="Times New Roman"/>
+                <w:sz w:val="24"/>
+                <w:szCs w:val="24"/>
+              </w:rPr>
+              <w:t xml:space="preserve">Opens </w:t>
+            </w:r>
+            <w:r>
+              <w:rPr>
+                <w:rFonts w:ascii="Times New Roman" w:eastAsia="Times New Roman" w:hAnsi="Times New Roman" w:cs="Times New Roman"/>
+                <w:sz w:val="24"/>
+                <w:szCs w:val="24"/>
+              </w:rPr>
+              <w:t>inventory</w:t>
+            </w:r>
+            <w:r>
+              <w:rPr>
+                <w:rFonts w:ascii="Times New Roman" w:eastAsia="Times New Roman" w:hAnsi="Times New Roman" w:cs="Times New Roman"/>
+                <w:sz w:val="24"/>
+                <w:szCs w:val="24"/>
+              </w:rPr>
+              <w:t xml:space="preserve"> panel and shows </w:t>
+            </w:r>
+            <w:r>
+              <w:rPr>
+                <w:rFonts w:ascii="Times New Roman" w:eastAsia="Times New Roman" w:hAnsi="Times New Roman" w:cs="Times New Roman"/>
+                <w:sz w:val="24"/>
+                <w:szCs w:val="24"/>
+              </w:rPr>
+              <w:t>items</w:t>
+            </w:r>
           </w:p>
         </w:tc>
         <w:tc>
@@ -16791,6 +16827,14 @@
                 <w:szCs w:val="24"/>
               </w:rPr>
             </w:pPr>
+            <w:r>
+              <w:rPr>
+                <w:rFonts w:ascii="Times New Roman" w:eastAsia="Times New Roman" w:hAnsi="Times New Roman" w:cs="Times New Roman"/>
+                <w:sz w:val="24"/>
+                <w:szCs w:val="24"/>
+              </w:rPr>
+              <w:t>Pass</w:t>
+            </w:r>
           </w:p>
         </w:tc>
       </w:tr>
@@ -16826,7 +16870,6 @@
                 <w:sz w:val="24"/>
                 <w:szCs w:val="24"/>
               </w:rPr>
-              <w:lastRenderedPageBreak/>
               <w:t>25</w:t>
             </w:r>
           </w:p>
@@ -16856,7 +16899,23 @@
                 <w:sz w:val="24"/>
                 <w:szCs w:val="24"/>
               </w:rPr>
-              <w:t>Pressed space for attack</w:t>
+              <w:t xml:space="preserve">Pressed </w:t>
+            </w:r>
+            <w:r>
+              <w:rPr>
+                <w:rFonts w:ascii="Times New Roman" w:eastAsia="Times New Roman" w:hAnsi="Times New Roman" w:cs="Times New Roman"/>
+                <w:sz w:val="24"/>
+                <w:szCs w:val="24"/>
+              </w:rPr>
+              <w:t>mouse left</w:t>
+            </w:r>
+            <w:r>
+              <w:rPr>
+                <w:rFonts w:ascii="Times New Roman" w:eastAsia="Times New Roman" w:hAnsi="Times New Roman" w:cs="Times New Roman"/>
+                <w:sz w:val="24"/>
+                <w:szCs w:val="24"/>
+              </w:rPr>
+              <w:t xml:space="preserve"> for attack</w:t>
             </w:r>
           </w:p>
         </w:tc>
@@ -16879,6 +16938,14 @@
                 <w:szCs w:val="24"/>
               </w:rPr>
             </w:pPr>
+            <w:r>
+              <w:rPr>
+                <w:rFonts w:ascii="Times New Roman" w:eastAsia="Times New Roman" w:hAnsi="Times New Roman" w:cs="Times New Roman"/>
+                <w:sz w:val="24"/>
+                <w:szCs w:val="24"/>
+              </w:rPr>
+              <w:t>Shoots projectile to the press position</w:t>
+            </w:r>
           </w:p>
         </w:tc>
         <w:tc>
@@ -16900,6 +16967,14 @@
                 <w:szCs w:val="24"/>
               </w:rPr>
             </w:pPr>
+            <w:r>
+              <w:rPr>
+                <w:rFonts w:ascii="Times New Roman" w:eastAsia="Times New Roman" w:hAnsi="Times New Roman" w:cs="Times New Roman"/>
+                <w:sz w:val="24"/>
+                <w:szCs w:val="24"/>
+              </w:rPr>
+              <w:t>Shows the projectile start and destination coordinate</w:t>
+            </w:r>
           </w:p>
         </w:tc>
         <w:tc>
@@ -16922,6 +16997,14 @@
                 <w:szCs w:val="24"/>
               </w:rPr>
             </w:pPr>
+            <w:r>
+              <w:rPr>
+                <w:rFonts w:ascii="Times New Roman" w:eastAsia="Times New Roman" w:hAnsi="Times New Roman" w:cs="Times New Roman"/>
+                <w:sz w:val="24"/>
+                <w:szCs w:val="24"/>
+              </w:rPr>
+              <w:t>Partially pass</w:t>
+            </w:r>
           </w:p>
         </w:tc>
       </w:tr>
@@ -16975,6 +17058,13 @@
             <w:pPr>
               <w:pStyle w:val="mineheading"/>
             </w:pPr>
+            <w:r>
+              <w:rPr>
+                <w:sz w:val="24"/>
+                <w:szCs w:val="24"/>
+              </w:rPr>
+              <w:t>Pressed mouse left for attack</w:t>
+            </w:r>
           </w:p>
         </w:tc>
         <w:tc>
@@ -16996,6 +17086,14 @@
                 <w:szCs w:val="24"/>
               </w:rPr>
             </w:pPr>
+            <w:r>
+              <w:rPr>
+                <w:rFonts w:ascii="Times New Roman" w:eastAsia="Times New Roman" w:hAnsi="Times New Roman" w:cs="Times New Roman"/>
+                <w:sz w:val="24"/>
+                <w:szCs w:val="24"/>
+              </w:rPr>
+              <w:t>Shoots projectile to the press position</w:t>
+            </w:r>
           </w:p>
         </w:tc>
         <w:tc>
@@ -17017,6 +17115,14 @@
                 <w:szCs w:val="24"/>
               </w:rPr>
             </w:pPr>
+            <w:r>
+              <w:rPr>
+                <w:rFonts w:ascii="Times New Roman" w:eastAsia="Times New Roman" w:hAnsi="Times New Roman" w:cs="Times New Roman"/>
+                <w:sz w:val="24"/>
+                <w:szCs w:val="24"/>
+              </w:rPr>
+              <w:t>Projectile not visible</w:t>
+            </w:r>
           </w:p>
         </w:tc>
         <w:tc>
@@ -17039,6 +17145,1116 @@
                 <w:szCs w:val="24"/>
               </w:rPr>
             </w:pPr>
+            <w:r>
+              <w:rPr>
+                <w:rFonts w:ascii="Times New Roman" w:eastAsia="Times New Roman" w:hAnsi="Times New Roman" w:cs="Times New Roman"/>
+                <w:sz w:val="24"/>
+                <w:szCs w:val="24"/>
+              </w:rPr>
+              <w:t>Added projectile function</w:t>
+            </w:r>
+          </w:p>
+        </w:tc>
+      </w:tr>
+      <w:tr>
+        <w:trPr>
+          <w:trHeight w:val="856"/>
+        </w:trPr>
+        <w:tc>
+          <w:tcPr>
+            <w:tcW w:w="636" w:type="dxa"/>
+            <w:tcBorders>
+              <w:top w:val="single" w:sz="4" w:space="0" w:color="000000"/>
+              <w:left w:val="single" w:sz="4" w:space="0" w:color="000000"/>
+              <w:bottom w:val="single" w:sz="4" w:space="0" w:color="000000"/>
+              <w:right w:val="single" w:sz="4" w:space="0" w:color="000000"/>
+            </w:tcBorders>
+          </w:tcPr>
+          <w:p>
+            <w:pPr>
+              <w:spacing w:after="0" w:line="360" w:lineRule="auto"/>
+              <w:jc w:val="center"/>
+              <w:rPr>
+                <w:rFonts w:ascii="Times New Roman" w:eastAsia="Times New Roman" w:hAnsi="Times New Roman" w:cs="Times New Roman"/>
+                <w:b/>
+                <w:sz w:val="24"/>
+                <w:szCs w:val="24"/>
+              </w:rPr>
+            </w:pPr>
+            <w:r>
+              <w:rPr>
+                <w:rFonts w:ascii="Times New Roman" w:eastAsia="Times New Roman" w:hAnsi="Times New Roman" w:cs="Times New Roman"/>
+                <w:b/>
+                <w:sz w:val="24"/>
+                <w:szCs w:val="24"/>
+              </w:rPr>
+              <w:t>27</w:t>
+            </w:r>
+          </w:p>
+          <w:p>
+            <w:pPr>
+              <w:spacing w:after="0" w:line="360" w:lineRule="auto"/>
+              <w:rPr>
+                <w:rFonts w:ascii="Times New Roman" w:eastAsia="Times New Roman" w:hAnsi="Times New Roman" w:cs="Times New Roman"/>
+                <w:b/>
+                <w:sz w:val="24"/>
+                <w:szCs w:val="24"/>
+              </w:rPr>
+            </w:pPr>
+          </w:p>
+        </w:tc>
+        <w:tc>
+          <w:tcPr>
+            <w:tcW w:w="2176" w:type="dxa"/>
+            <w:tcBorders>
+              <w:top w:val="single" w:sz="4" w:space="0" w:color="000000"/>
+              <w:left w:val="single" w:sz="4" w:space="0" w:color="000000"/>
+              <w:bottom w:val="single" w:sz="4" w:space="0" w:color="000000"/>
+              <w:right w:val="single" w:sz="4" w:space="0" w:color="000000"/>
+            </w:tcBorders>
+          </w:tcPr>
+          <w:p>
+            <w:pPr>
+              <w:pStyle w:val="mineheading"/>
+            </w:pPr>
+            <w:r>
+              <w:rPr>
+                <w:sz w:val="24"/>
+                <w:szCs w:val="24"/>
+              </w:rPr>
+              <w:t>Pressed mouse left for attack</w:t>
+            </w:r>
+          </w:p>
+        </w:tc>
+        <w:tc>
+          <w:tcPr>
+            <w:tcW w:w="2147" w:type="dxa"/>
+            <w:tcBorders>
+              <w:top w:val="single" w:sz="4" w:space="0" w:color="000000"/>
+              <w:left w:val="single" w:sz="4" w:space="0" w:color="000000"/>
+              <w:bottom w:val="single" w:sz="4" w:space="0" w:color="000000"/>
+              <w:right w:val="single" w:sz="4" w:space="0" w:color="000000"/>
+            </w:tcBorders>
+          </w:tcPr>
+          <w:p>
+            <w:pPr>
+              <w:spacing w:after="0" w:line="360" w:lineRule="auto"/>
+              <w:rPr>
+                <w:rFonts w:ascii="Times New Roman" w:eastAsia="Times New Roman" w:hAnsi="Times New Roman" w:cs="Times New Roman"/>
+                <w:sz w:val="24"/>
+                <w:szCs w:val="24"/>
+              </w:rPr>
+            </w:pPr>
+            <w:r>
+              <w:rPr>
+                <w:rFonts w:ascii="Times New Roman" w:eastAsia="Times New Roman" w:hAnsi="Times New Roman" w:cs="Times New Roman"/>
+                <w:sz w:val="24"/>
+                <w:szCs w:val="24"/>
+              </w:rPr>
+              <w:t>Shoots projectile to the press position</w:t>
+            </w:r>
+          </w:p>
+        </w:tc>
+        <w:tc>
+          <w:tcPr>
+            <w:tcW w:w="1892" w:type="dxa"/>
+            <w:tcBorders>
+              <w:top w:val="single" w:sz="4" w:space="0" w:color="000000"/>
+              <w:left w:val="single" w:sz="4" w:space="0" w:color="000000"/>
+              <w:bottom w:val="single" w:sz="4" w:space="0" w:color="000000"/>
+              <w:right w:val="single" w:sz="4" w:space="0" w:color="000000"/>
+            </w:tcBorders>
+          </w:tcPr>
+          <w:p>
+            <w:pPr>
+              <w:spacing w:after="0" w:line="360" w:lineRule="auto"/>
+              <w:rPr>
+                <w:rFonts w:ascii="Times New Roman" w:eastAsia="Times New Roman" w:hAnsi="Times New Roman" w:cs="Times New Roman"/>
+                <w:sz w:val="24"/>
+                <w:szCs w:val="24"/>
+              </w:rPr>
+            </w:pPr>
+            <w:r>
+              <w:rPr>
+                <w:rFonts w:ascii="Times New Roman" w:eastAsia="Times New Roman" w:hAnsi="Times New Roman" w:cs="Times New Roman"/>
+                <w:sz w:val="24"/>
+                <w:szCs w:val="24"/>
+              </w:rPr>
+              <w:t>Shoots projectile</w:t>
+            </w:r>
+          </w:p>
+        </w:tc>
+        <w:tc>
+          <w:tcPr>
+            <w:tcW w:w="1414" w:type="dxa"/>
+            <w:tcBorders>
+              <w:top w:val="single" w:sz="4" w:space="0" w:color="000000"/>
+              <w:left w:val="single" w:sz="4" w:space="0" w:color="000000"/>
+              <w:bottom w:val="single" w:sz="4" w:space="0" w:color="000000"/>
+              <w:right w:val="single" w:sz="4" w:space="0" w:color="000000"/>
+            </w:tcBorders>
+          </w:tcPr>
+          <w:p>
+            <w:pPr>
+              <w:spacing w:after="0" w:line="360" w:lineRule="auto"/>
+              <w:rPr>
+                <w:rFonts w:ascii="Times New Roman" w:eastAsia="Times New Roman" w:hAnsi="Times New Roman" w:cs="Times New Roman"/>
+                <w:sz w:val="24"/>
+                <w:szCs w:val="24"/>
+              </w:rPr>
+            </w:pPr>
+            <w:r>
+              <w:rPr>
+                <w:rFonts w:ascii="Times New Roman" w:eastAsia="Times New Roman" w:hAnsi="Times New Roman" w:cs="Times New Roman"/>
+                <w:sz w:val="24"/>
+                <w:szCs w:val="24"/>
+              </w:rPr>
+              <w:t>pass</w:t>
+            </w:r>
+          </w:p>
+        </w:tc>
+      </w:tr>
+      <w:tr>
+        <w:trPr>
+          <w:trHeight w:val="856"/>
+        </w:trPr>
+        <w:tc>
+          <w:tcPr>
+            <w:tcW w:w="636" w:type="dxa"/>
+            <w:tcBorders>
+              <w:top w:val="single" w:sz="4" w:space="0" w:color="000000"/>
+              <w:left w:val="single" w:sz="4" w:space="0" w:color="000000"/>
+              <w:bottom w:val="single" w:sz="4" w:space="0" w:color="000000"/>
+              <w:right w:val="single" w:sz="4" w:space="0" w:color="000000"/>
+            </w:tcBorders>
+          </w:tcPr>
+          <w:p>
+            <w:pPr>
+              <w:spacing w:after="0" w:line="360" w:lineRule="auto"/>
+              <w:jc w:val="center"/>
+              <w:rPr>
+                <w:rFonts w:ascii="Times New Roman" w:eastAsia="Times New Roman" w:hAnsi="Times New Roman" w:cs="Times New Roman"/>
+                <w:b/>
+                <w:sz w:val="24"/>
+                <w:szCs w:val="24"/>
+              </w:rPr>
+            </w:pPr>
+            <w:r>
+              <w:rPr>
+                <w:rFonts w:ascii="Times New Roman" w:eastAsia="Times New Roman" w:hAnsi="Times New Roman" w:cs="Times New Roman"/>
+                <w:b/>
+                <w:sz w:val="24"/>
+                <w:szCs w:val="24"/>
+              </w:rPr>
+              <w:t>28</w:t>
+            </w:r>
+          </w:p>
+        </w:tc>
+        <w:tc>
+          <w:tcPr>
+            <w:tcW w:w="2176" w:type="dxa"/>
+            <w:tcBorders>
+              <w:top w:val="single" w:sz="4" w:space="0" w:color="000000"/>
+              <w:left w:val="single" w:sz="4" w:space="0" w:color="000000"/>
+              <w:bottom w:val="single" w:sz="4" w:space="0" w:color="000000"/>
+              <w:right w:val="single" w:sz="4" w:space="0" w:color="000000"/>
+            </w:tcBorders>
+          </w:tcPr>
+          <w:p>
+            <w:pPr>
+              <w:pStyle w:val="mineheading"/>
+            </w:pPr>
+            <w:r>
+              <w:t>Projectile collision detection</w:t>
+            </w:r>
+          </w:p>
+        </w:tc>
+        <w:tc>
+          <w:tcPr>
+            <w:tcW w:w="2147" w:type="dxa"/>
+            <w:tcBorders>
+              <w:top w:val="single" w:sz="4" w:space="0" w:color="000000"/>
+              <w:left w:val="single" w:sz="4" w:space="0" w:color="000000"/>
+              <w:bottom w:val="single" w:sz="4" w:space="0" w:color="000000"/>
+              <w:right w:val="single" w:sz="4" w:space="0" w:color="000000"/>
+            </w:tcBorders>
+          </w:tcPr>
+          <w:p>
+            <w:pPr>
+              <w:spacing w:after="0" w:line="360" w:lineRule="auto"/>
+              <w:rPr>
+                <w:rFonts w:ascii="Times New Roman" w:eastAsia="Times New Roman" w:hAnsi="Times New Roman" w:cs="Times New Roman"/>
+                <w:sz w:val="24"/>
+                <w:szCs w:val="24"/>
+              </w:rPr>
+            </w:pPr>
+            <w:r>
+              <w:rPr>
+                <w:rFonts w:ascii="Times New Roman" w:eastAsia="Times New Roman" w:hAnsi="Times New Roman" w:cs="Times New Roman"/>
+                <w:sz w:val="24"/>
+                <w:szCs w:val="24"/>
+              </w:rPr>
+              <w:t>When projectile hits the other</w:t>
+            </w:r>
+            <w:r>
+              <w:rPr>
+                <w:rFonts w:ascii="Times New Roman" w:eastAsia="Times New Roman" w:hAnsi="Times New Roman" w:cs="Times New Roman"/>
+                <w:sz w:val="24"/>
+                <w:szCs w:val="24"/>
+              </w:rPr>
+              <w:t xml:space="preserve"> player, walls or stones it should disappear and get deleted</w:t>
+            </w:r>
+          </w:p>
+        </w:tc>
+        <w:tc>
+          <w:tcPr>
+            <w:tcW w:w="1892" w:type="dxa"/>
+            <w:tcBorders>
+              <w:top w:val="single" w:sz="4" w:space="0" w:color="000000"/>
+              <w:left w:val="single" w:sz="4" w:space="0" w:color="000000"/>
+              <w:bottom w:val="single" w:sz="4" w:space="0" w:color="000000"/>
+              <w:right w:val="single" w:sz="4" w:space="0" w:color="000000"/>
+            </w:tcBorders>
+          </w:tcPr>
+          <w:p>
+            <w:pPr>
+              <w:spacing w:after="0" w:line="360" w:lineRule="auto"/>
+              <w:rPr>
+                <w:rFonts w:ascii="Times New Roman" w:eastAsia="Times New Roman" w:hAnsi="Times New Roman" w:cs="Times New Roman"/>
+                <w:sz w:val="24"/>
+                <w:szCs w:val="24"/>
+              </w:rPr>
+            </w:pPr>
+            <w:r>
+              <w:rPr>
+                <w:rFonts w:ascii="Times New Roman" w:eastAsia="Times New Roman" w:hAnsi="Times New Roman" w:cs="Times New Roman"/>
+                <w:sz w:val="24"/>
+                <w:szCs w:val="24"/>
+              </w:rPr>
+              <w:t>Projectile passes through every thing and hits player</w:t>
+            </w:r>
+          </w:p>
+        </w:tc>
+        <w:tc>
+          <w:tcPr>
+            <w:tcW w:w="1414" w:type="dxa"/>
+            <w:tcBorders>
+              <w:top w:val="single" w:sz="4" w:space="0" w:color="000000"/>
+              <w:left w:val="single" w:sz="4" w:space="0" w:color="000000"/>
+              <w:bottom w:val="single" w:sz="4" w:space="0" w:color="000000"/>
+              <w:right w:val="single" w:sz="4" w:space="0" w:color="000000"/>
+            </w:tcBorders>
+          </w:tcPr>
+          <w:p>
+            <w:pPr>
+              <w:spacing w:after="0" w:line="360" w:lineRule="auto"/>
+              <w:jc w:val="center"/>
+              <w:rPr>
+                <w:rFonts w:ascii="Times New Roman" w:eastAsia="Times New Roman" w:hAnsi="Times New Roman" w:cs="Times New Roman"/>
+                <w:sz w:val="24"/>
+                <w:szCs w:val="24"/>
+              </w:rPr>
+            </w:pPr>
+            <w:r>
+              <w:rPr>
+                <w:rFonts w:ascii="Times New Roman" w:eastAsia="Times New Roman" w:hAnsi="Times New Roman" w:cs="Times New Roman"/>
+                <w:sz w:val="24"/>
+                <w:szCs w:val="24"/>
+              </w:rPr>
+              <w:t>Partial pass</w:t>
+            </w:r>
+          </w:p>
+        </w:tc>
+      </w:tr>
+      <w:tr>
+        <w:trPr>
+          <w:trHeight w:val="856"/>
+        </w:trPr>
+        <w:tc>
+          <w:tcPr>
+            <w:tcW w:w="636" w:type="dxa"/>
+            <w:tcBorders>
+              <w:top w:val="single" w:sz="4" w:space="0" w:color="000000"/>
+              <w:left w:val="single" w:sz="4" w:space="0" w:color="000000"/>
+              <w:bottom w:val="single" w:sz="4" w:space="0" w:color="000000"/>
+              <w:right w:val="single" w:sz="4" w:space="0" w:color="000000"/>
+            </w:tcBorders>
+          </w:tcPr>
+          <w:p>
+            <w:pPr>
+              <w:spacing w:after="0" w:line="360" w:lineRule="auto"/>
+              <w:jc w:val="center"/>
+              <w:rPr>
+                <w:rFonts w:ascii="Times New Roman" w:eastAsia="Times New Roman" w:hAnsi="Times New Roman" w:cs="Times New Roman"/>
+                <w:b/>
+                <w:sz w:val="24"/>
+                <w:szCs w:val="24"/>
+              </w:rPr>
+            </w:pPr>
+            <w:r>
+              <w:rPr>
+                <w:rFonts w:ascii="Times New Roman" w:eastAsia="Times New Roman" w:hAnsi="Times New Roman" w:cs="Times New Roman"/>
+                <w:b/>
+                <w:sz w:val="24"/>
+                <w:szCs w:val="24"/>
+              </w:rPr>
+              <w:t>29</w:t>
+            </w:r>
+          </w:p>
+        </w:tc>
+        <w:tc>
+          <w:tcPr>
+            <w:tcW w:w="2176" w:type="dxa"/>
+            <w:tcBorders>
+              <w:top w:val="single" w:sz="4" w:space="0" w:color="000000"/>
+              <w:left w:val="single" w:sz="4" w:space="0" w:color="000000"/>
+              <w:bottom w:val="single" w:sz="4" w:space="0" w:color="000000"/>
+              <w:right w:val="single" w:sz="4" w:space="0" w:color="000000"/>
+            </w:tcBorders>
+          </w:tcPr>
+          <w:p>
+            <w:pPr>
+              <w:pStyle w:val="mineheading"/>
+            </w:pPr>
+            <w:r>
+              <w:t>Projectile collision detection</w:t>
+            </w:r>
+          </w:p>
+        </w:tc>
+        <w:tc>
+          <w:tcPr>
+            <w:tcW w:w="2147" w:type="dxa"/>
+            <w:tcBorders>
+              <w:top w:val="single" w:sz="4" w:space="0" w:color="000000"/>
+              <w:left w:val="single" w:sz="4" w:space="0" w:color="000000"/>
+              <w:bottom w:val="single" w:sz="4" w:space="0" w:color="000000"/>
+              <w:right w:val="single" w:sz="4" w:space="0" w:color="000000"/>
+            </w:tcBorders>
+          </w:tcPr>
+          <w:p>
+            <w:pPr>
+              <w:spacing w:after="0" w:line="360" w:lineRule="auto"/>
+              <w:rPr>
+                <w:rFonts w:ascii="Times New Roman" w:eastAsia="Times New Roman" w:hAnsi="Times New Roman" w:cs="Times New Roman"/>
+                <w:sz w:val="24"/>
+                <w:szCs w:val="24"/>
+              </w:rPr>
+            </w:pPr>
+            <w:r>
+              <w:rPr>
+                <w:rFonts w:ascii="Times New Roman" w:eastAsia="Times New Roman" w:hAnsi="Times New Roman" w:cs="Times New Roman"/>
+                <w:sz w:val="24"/>
+                <w:szCs w:val="24"/>
+              </w:rPr>
+              <w:t>When projectile hits the other player, walls or stones it should disappear and get deleted</w:t>
+            </w:r>
+          </w:p>
+        </w:tc>
+        <w:tc>
+          <w:tcPr>
+            <w:tcW w:w="1892" w:type="dxa"/>
+            <w:tcBorders>
+              <w:top w:val="single" w:sz="4" w:space="0" w:color="000000"/>
+              <w:left w:val="single" w:sz="4" w:space="0" w:color="000000"/>
+              <w:bottom w:val="single" w:sz="4" w:space="0" w:color="000000"/>
+              <w:right w:val="single" w:sz="4" w:space="0" w:color="000000"/>
+            </w:tcBorders>
+          </w:tcPr>
+          <w:p>
+            <w:pPr>
+              <w:spacing w:after="0" w:line="360" w:lineRule="auto"/>
+              <w:rPr>
+                <w:rFonts w:ascii="Times New Roman" w:eastAsia="Times New Roman" w:hAnsi="Times New Roman" w:cs="Times New Roman"/>
+                <w:sz w:val="24"/>
+                <w:szCs w:val="24"/>
+              </w:rPr>
+            </w:pPr>
+            <w:r>
+              <w:rPr>
+                <w:rFonts w:ascii="Times New Roman" w:eastAsia="Times New Roman" w:hAnsi="Times New Roman" w:cs="Times New Roman"/>
+                <w:sz w:val="24"/>
+                <w:szCs w:val="24"/>
+              </w:rPr>
+              <w:t>Projectile disappears only in the player that is shooting other players still get hit</w:t>
+            </w:r>
+          </w:p>
+        </w:tc>
+        <w:tc>
+          <w:tcPr>
+            <w:tcW w:w="1414" w:type="dxa"/>
+            <w:tcBorders>
+              <w:top w:val="single" w:sz="4" w:space="0" w:color="000000"/>
+              <w:left w:val="single" w:sz="4" w:space="0" w:color="000000"/>
+              <w:bottom w:val="single" w:sz="4" w:space="0" w:color="000000"/>
+              <w:right w:val="single" w:sz="4" w:space="0" w:color="000000"/>
+            </w:tcBorders>
+          </w:tcPr>
+          <w:p>
+            <w:pPr>
+              <w:spacing w:after="0" w:line="360" w:lineRule="auto"/>
+              <w:jc w:val="center"/>
+              <w:rPr>
+                <w:rFonts w:ascii="Times New Roman" w:eastAsia="Times New Roman" w:hAnsi="Times New Roman" w:cs="Times New Roman"/>
+                <w:sz w:val="24"/>
+                <w:szCs w:val="24"/>
+              </w:rPr>
+            </w:pPr>
+            <w:r>
+              <w:rPr>
+                <w:rFonts w:ascii="Times New Roman" w:eastAsia="Times New Roman" w:hAnsi="Times New Roman" w:cs="Times New Roman"/>
+                <w:sz w:val="24"/>
+                <w:szCs w:val="24"/>
+              </w:rPr>
+              <w:t>Partial pass</w:t>
+            </w:r>
+          </w:p>
+        </w:tc>
+      </w:tr>
+      <w:tr>
+        <w:trPr>
+          <w:trHeight w:val="856"/>
+        </w:trPr>
+        <w:tc>
+          <w:tcPr>
+            <w:tcW w:w="636" w:type="dxa"/>
+            <w:tcBorders>
+              <w:top w:val="single" w:sz="4" w:space="0" w:color="000000"/>
+              <w:left w:val="single" w:sz="4" w:space="0" w:color="000000"/>
+              <w:bottom w:val="single" w:sz="4" w:space="0" w:color="000000"/>
+              <w:right w:val="single" w:sz="4" w:space="0" w:color="000000"/>
+            </w:tcBorders>
+          </w:tcPr>
+          <w:p>
+            <w:pPr>
+              <w:spacing w:after="0" w:line="360" w:lineRule="auto"/>
+              <w:jc w:val="center"/>
+              <w:rPr>
+                <w:rFonts w:ascii="Times New Roman" w:eastAsia="Times New Roman" w:hAnsi="Times New Roman" w:cs="Times New Roman"/>
+                <w:b/>
+                <w:sz w:val="24"/>
+                <w:szCs w:val="24"/>
+              </w:rPr>
+            </w:pPr>
+            <w:r>
+              <w:rPr>
+                <w:rFonts w:ascii="Times New Roman" w:eastAsia="Times New Roman" w:hAnsi="Times New Roman" w:cs="Times New Roman"/>
+                <w:b/>
+                <w:sz w:val="24"/>
+                <w:szCs w:val="24"/>
+              </w:rPr>
+              <w:t>30</w:t>
+            </w:r>
+          </w:p>
+        </w:tc>
+        <w:tc>
+          <w:tcPr>
+            <w:tcW w:w="2176" w:type="dxa"/>
+            <w:tcBorders>
+              <w:top w:val="single" w:sz="4" w:space="0" w:color="000000"/>
+              <w:left w:val="single" w:sz="4" w:space="0" w:color="000000"/>
+              <w:bottom w:val="single" w:sz="4" w:space="0" w:color="000000"/>
+              <w:right w:val="single" w:sz="4" w:space="0" w:color="000000"/>
+            </w:tcBorders>
+          </w:tcPr>
+          <w:p>
+            <w:pPr>
+              <w:pStyle w:val="mineheading"/>
+            </w:pPr>
+            <w:r>
+              <w:t>Projectile collision detection</w:t>
+            </w:r>
+          </w:p>
+        </w:tc>
+        <w:tc>
+          <w:tcPr>
+            <w:tcW w:w="2147" w:type="dxa"/>
+            <w:tcBorders>
+              <w:top w:val="single" w:sz="4" w:space="0" w:color="000000"/>
+              <w:left w:val="single" w:sz="4" w:space="0" w:color="000000"/>
+              <w:bottom w:val="single" w:sz="4" w:space="0" w:color="000000"/>
+              <w:right w:val="single" w:sz="4" w:space="0" w:color="000000"/>
+            </w:tcBorders>
+          </w:tcPr>
+          <w:p>
+            <w:pPr>
+              <w:spacing w:after="0" w:line="360" w:lineRule="auto"/>
+              <w:rPr>
+                <w:rFonts w:ascii="Times New Roman" w:eastAsia="Times New Roman" w:hAnsi="Times New Roman" w:cs="Times New Roman"/>
+                <w:sz w:val="24"/>
+                <w:szCs w:val="24"/>
+              </w:rPr>
+            </w:pPr>
+            <w:r>
+              <w:rPr>
+                <w:rFonts w:ascii="Times New Roman" w:eastAsia="Times New Roman" w:hAnsi="Times New Roman" w:cs="Times New Roman"/>
+                <w:sz w:val="24"/>
+                <w:szCs w:val="24"/>
+              </w:rPr>
+              <w:t>When projectile hits the other player, walls or stones it should disappear and get deleted</w:t>
+            </w:r>
+          </w:p>
+        </w:tc>
+        <w:tc>
+          <w:tcPr>
+            <w:tcW w:w="1892" w:type="dxa"/>
+            <w:tcBorders>
+              <w:top w:val="single" w:sz="4" w:space="0" w:color="000000"/>
+              <w:left w:val="single" w:sz="4" w:space="0" w:color="000000"/>
+              <w:bottom w:val="single" w:sz="4" w:space="0" w:color="000000"/>
+              <w:right w:val="single" w:sz="4" w:space="0" w:color="000000"/>
+            </w:tcBorders>
+          </w:tcPr>
+          <w:p>
+            <w:pPr>
+              <w:spacing w:after="0" w:line="360" w:lineRule="auto"/>
+              <w:rPr>
+                <w:rFonts w:ascii="Times New Roman" w:eastAsia="Times New Roman" w:hAnsi="Times New Roman" w:cs="Times New Roman"/>
+                <w:sz w:val="24"/>
+                <w:szCs w:val="24"/>
+              </w:rPr>
+            </w:pPr>
+            <w:r>
+              <w:rPr>
+                <w:rFonts w:ascii="Times New Roman" w:eastAsia="Times New Roman" w:hAnsi="Times New Roman" w:cs="Times New Roman"/>
+                <w:sz w:val="24"/>
+                <w:szCs w:val="24"/>
+              </w:rPr>
+              <w:t>Projectile collision detection</w:t>
+            </w:r>
+            <w:r>
+              <w:rPr>
+                <w:rFonts w:ascii="Times New Roman" w:eastAsia="Times New Roman" w:hAnsi="Times New Roman" w:cs="Times New Roman"/>
+                <w:sz w:val="24"/>
+                <w:szCs w:val="24"/>
+              </w:rPr>
+              <w:t xml:space="preserve"> in server and client side</w:t>
+            </w:r>
+          </w:p>
+        </w:tc>
+        <w:tc>
+          <w:tcPr>
+            <w:tcW w:w="1414" w:type="dxa"/>
+            <w:tcBorders>
+              <w:top w:val="single" w:sz="4" w:space="0" w:color="000000"/>
+              <w:left w:val="single" w:sz="4" w:space="0" w:color="000000"/>
+              <w:bottom w:val="single" w:sz="4" w:space="0" w:color="000000"/>
+              <w:right w:val="single" w:sz="4" w:space="0" w:color="000000"/>
+            </w:tcBorders>
+          </w:tcPr>
+          <w:p>
+            <w:pPr>
+              <w:spacing w:after="0" w:line="360" w:lineRule="auto"/>
+              <w:jc w:val="center"/>
+              <w:rPr>
+                <w:rFonts w:ascii="Times New Roman" w:eastAsia="Times New Roman" w:hAnsi="Times New Roman" w:cs="Times New Roman"/>
+                <w:sz w:val="24"/>
+                <w:szCs w:val="24"/>
+              </w:rPr>
+            </w:pPr>
+            <w:r>
+              <w:rPr>
+                <w:rFonts w:ascii="Times New Roman" w:eastAsia="Times New Roman" w:hAnsi="Times New Roman" w:cs="Times New Roman"/>
+                <w:sz w:val="24"/>
+                <w:szCs w:val="24"/>
+              </w:rPr>
+              <w:t>pass</w:t>
+            </w:r>
+          </w:p>
+        </w:tc>
+      </w:tr>
+      <w:tr>
+        <w:trPr>
+          <w:trHeight w:val="856"/>
+        </w:trPr>
+        <w:tc>
+          <w:tcPr>
+            <w:tcW w:w="636" w:type="dxa"/>
+            <w:tcBorders>
+              <w:top w:val="single" w:sz="4" w:space="0" w:color="000000"/>
+              <w:left w:val="single" w:sz="4" w:space="0" w:color="000000"/>
+              <w:bottom w:val="single" w:sz="4" w:space="0" w:color="000000"/>
+              <w:right w:val="single" w:sz="4" w:space="0" w:color="000000"/>
+            </w:tcBorders>
+          </w:tcPr>
+          <w:p>
+            <w:pPr>
+              <w:spacing w:after="0" w:line="360" w:lineRule="auto"/>
+              <w:jc w:val="center"/>
+              <w:rPr>
+                <w:rFonts w:ascii="Times New Roman" w:eastAsia="Times New Roman" w:hAnsi="Times New Roman" w:cs="Times New Roman"/>
+                <w:b/>
+                <w:sz w:val="24"/>
+                <w:szCs w:val="24"/>
+              </w:rPr>
+            </w:pPr>
+            <w:r>
+              <w:rPr>
+                <w:rFonts w:ascii="Times New Roman" w:eastAsia="Times New Roman" w:hAnsi="Times New Roman" w:cs="Times New Roman"/>
+                <w:b/>
+                <w:sz w:val="24"/>
+                <w:szCs w:val="24"/>
+              </w:rPr>
+              <w:lastRenderedPageBreak/>
+              <w:t>31</w:t>
+            </w:r>
+          </w:p>
+        </w:tc>
+        <w:tc>
+          <w:tcPr>
+            <w:tcW w:w="2176" w:type="dxa"/>
+            <w:tcBorders>
+              <w:top w:val="single" w:sz="4" w:space="0" w:color="000000"/>
+              <w:left w:val="single" w:sz="4" w:space="0" w:color="000000"/>
+              <w:bottom w:val="single" w:sz="4" w:space="0" w:color="000000"/>
+              <w:right w:val="single" w:sz="4" w:space="0" w:color="000000"/>
+            </w:tcBorders>
+          </w:tcPr>
+          <w:p>
+            <w:pPr>
+              <w:pStyle w:val="mineheading"/>
+            </w:pPr>
+            <w:r>
+              <w:t>Game End</w:t>
+            </w:r>
+          </w:p>
+        </w:tc>
+        <w:tc>
+          <w:tcPr>
+            <w:tcW w:w="2147" w:type="dxa"/>
+            <w:tcBorders>
+              <w:top w:val="single" w:sz="4" w:space="0" w:color="000000"/>
+              <w:left w:val="single" w:sz="4" w:space="0" w:color="000000"/>
+              <w:bottom w:val="single" w:sz="4" w:space="0" w:color="000000"/>
+              <w:right w:val="single" w:sz="4" w:space="0" w:color="000000"/>
+            </w:tcBorders>
+          </w:tcPr>
+          <w:p>
+            <w:pPr>
+              <w:spacing w:after="0" w:line="360" w:lineRule="auto"/>
+              <w:rPr>
+                <w:rFonts w:ascii="Times New Roman" w:eastAsia="Times New Roman" w:hAnsi="Times New Roman" w:cs="Times New Roman"/>
+                <w:sz w:val="24"/>
+                <w:szCs w:val="24"/>
+              </w:rPr>
+            </w:pPr>
+            <w:r>
+              <w:rPr>
+                <w:rFonts w:ascii="Times New Roman" w:eastAsia="Times New Roman" w:hAnsi="Times New Roman" w:cs="Times New Roman"/>
+                <w:sz w:val="24"/>
+                <w:szCs w:val="24"/>
+              </w:rPr>
+              <w:t>When a player has 10 kills they win and all the players are thrown out of lobby</w:t>
+            </w:r>
+          </w:p>
+        </w:tc>
+        <w:tc>
+          <w:tcPr>
+            <w:tcW w:w="1892" w:type="dxa"/>
+            <w:tcBorders>
+              <w:top w:val="single" w:sz="4" w:space="0" w:color="000000"/>
+              <w:left w:val="single" w:sz="4" w:space="0" w:color="000000"/>
+              <w:bottom w:val="single" w:sz="4" w:space="0" w:color="000000"/>
+              <w:right w:val="single" w:sz="4" w:space="0" w:color="000000"/>
+            </w:tcBorders>
+          </w:tcPr>
+          <w:p>
+            <w:pPr>
+              <w:spacing w:after="0" w:line="360" w:lineRule="auto"/>
+              <w:rPr>
+                <w:rFonts w:ascii="Times New Roman" w:eastAsia="Times New Roman" w:hAnsi="Times New Roman" w:cs="Times New Roman"/>
+                <w:sz w:val="24"/>
+                <w:szCs w:val="24"/>
+              </w:rPr>
+            </w:pPr>
+            <w:r>
+              <w:rPr>
+                <w:rFonts w:ascii="Times New Roman" w:eastAsia="Times New Roman" w:hAnsi="Times New Roman" w:cs="Times New Roman"/>
+                <w:sz w:val="24"/>
+                <w:szCs w:val="24"/>
+              </w:rPr>
+              <w:t>All players exited</w:t>
+            </w:r>
+          </w:p>
+        </w:tc>
+        <w:tc>
+          <w:tcPr>
+            <w:tcW w:w="1414" w:type="dxa"/>
+            <w:tcBorders>
+              <w:top w:val="single" w:sz="4" w:space="0" w:color="000000"/>
+              <w:left w:val="single" w:sz="4" w:space="0" w:color="000000"/>
+              <w:bottom w:val="single" w:sz="4" w:space="0" w:color="000000"/>
+              <w:right w:val="single" w:sz="4" w:space="0" w:color="000000"/>
+            </w:tcBorders>
+          </w:tcPr>
+          <w:p>
+            <w:pPr>
+              <w:spacing w:after="0" w:line="360" w:lineRule="auto"/>
+              <w:jc w:val="center"/>
+              <w:rPr>
+                <w:rFonts w:ascii="Times New Roman" w:eastAsia="Times New Roman" w:hAnsi="Times New Roman" w:cs="Times New Roman"/>
+                <w:sz w:val="24"/>
+                <w:szCs w:val="24"/>
+              </w:rPr>
+            </w:pPr>
+            <w:r>
+              <w:rPr>
+                <w:rFonts w:ascii="Times New Roman" w:eastAsia="Times New Roman" w:hAnsi="Times New Roman" w:cs="Times New Roman"/>
+                <w:sz w:val="24"/>
+                <w:szCs w:val="24"/>
+              </w:rPr>
+              <w:t>pass</w:t>
+            </w:r>
+          </w:p>
+        </w:tc>
+      </w:tr>
+      <w:tr>
+        <w:trPr>
+          <w:trHeight w:val="856"/>
+        </w:trPr>
+        <w:tc>
+          <w:tcPr>
+            <w:tcW w:w="636" w:type="dxa"/>
+            <w:tcBorders>
+              <w:top w:val="single" w:sz="4" w:space="0" w:color="000000"/>
+              <w:left w:val="single" w:sz="4" w:space="0" w:color="000000"/>
+              <w:bottom w:val="single" w:sz="4" w:space="0" w:color="000000"/>
+              <w:right w:val="single" w:sz="4" w:space="0" w:color="000000"/>
+            </w:tcBorders>
+          </w:tcPr>
+          <w:p>
+            <w:pPr>
+              <w:spacing w:after="0" w:line="360" w:lineRule="auto"/>
+              <w:jc w:val="center"/>
+              <w:rPr>
+                <w:rFonts w:ascii="Times New Roman" w:eastAsia="Times New Roman" w:hAnsi="Times New Roman" w:cs="Times New Roman"/>
+                <w:b/>
+                <w:sz w:val="24"/>
+                <w:szCs w:val="24"/>
+              </w:rPr>
+            </w:pPr>
+            <w:r>
+              <w:rPr>
+                <w:rFonts w:ascii="Times New Roman" w:eastAsia="Times New Roman" w:hAnsi="Times New Roman" w:cs="Times New Roman"/>
+                <w:b/>
+                <w:sz w:val="24"/>
+                <w:szCs w:val="24"/>
+              </w:rPr>
+              <w:t>32</w:t>
+            </w:r>
+          </w:p>
+        </w:tc>
+        <w:tc>
+          <w:tcPr>
+            <w:tcW w:w="2176" w:type="dxa"/>
+            <w:tcBorders>
+              <w:top w:val="single" w:sz="4" w:space="0" w:color="000000"/>
+              <w:left w:val="single" w:sz="4" w:space="0" w:color="000000"/>
+              <w:bottom w:val="single" w:sz="4" w:space="0" w:color="000000"/>
+              <w:right w:val="single" w:sz="4" w:space="0" w:color="000000"/>
+            </w:tcBorders>
+          </w:tcPr>
+          <w:p>
+            <w:pPr>
+              <w:pStyle w:val="mineheading"/>
+            </w:pPr>
+          </w:p>
+        </w:tc>
+        <w:tc>
+          <w:tcPr>
+            <w:tcW w:w="2147" w:type="dxa"/>
+            <w:tcBorders>
+              <w:top w:val="single" w:sz="4" w:space="0" w:color="000000"/>
+              <w:left w:val="single" w:sz="4" w:space="0" w:color="000000"/>
+              <w:bottom w:val="single" w:sz="4" w:space="0" w:color="000000"/>
+              <w:right w:val="single" w:sz="4" w:space="0" w:color="000000"/>
+            </w:tcBorders>
+          </w:tcPr>
+          <w:p>
+            <w:pPr>
+              <w:spacing w:after="0" w:line="360" w:lineRule="auto"/>
+              <w:rPr>
+                <w:rFonts w:ascii="Times New Roman" w:eastAsia="Times New Roman" w:hAnsi="Times New Roman" w:cs="Times New Roman"/>
+                <w:sz w:val="24"/>
+                <w:szCs w:val="24"/>
+              </w:rPr>
+            </w:pPr>
+          </w:p>
+        </w:tc>
+        <w:tc>
+          <w:tcPr>
+            <w:tcW w:w="1892" w:type="dxa"/>
+            <w:tcBorders>
+              <w:top w:val="single" w:sz="4" w:space="0" w:color="000000"/>
+              <w:left w:val="single" w:sz="4" w:space="0" w:color="000000"/>
+              <w:bottom w:val="single" w:sz="4" w:space="0" w:color="000000"/>
+              <w:right w:val="single" w:sz="4" w:space="0" w:color="000000"/>
+            </w:tcBorders>
+          </w:tcPr>
+          <w:p>
+            <w:pPr>
+              <w:spacing w:after="0" w:line="360" w:lineRule="auto"/>
+              <w:rPr>
+                <w:rFonts w:ascii="Times New Roman" w:eastAsia="Times New Roman" w:hAnsi="Times New Roman" w:cs="Times New Roman"/>
+                <w:sz w:val="24"/>
+                <w:szCs w:val="24"/>
+              </w:rPr>
+            </w:pPr>
+          </w:p>
+        </w:tc>
+        <w:tc>
+          <w:tcPr>
+            <w:tcW w:w="1414" w:type="dxa"/>
+            <w:tcBorders>
+              <w:top w:val="single" w:sz="4" w:space="0" w:color="000000"/>
+              <w:left w:val="single" w:sz="4" w:space="0" w:color="000000"/>
+              <w:bottom w:val="single" w:sz="4" w:space="0" w:color="000000"/>
+              <w:right w:val="single" w:sz="4" w:space="0" w:color="000000"/>
+            </w:tcBorders>
+          </w:tcPr>
+          <w:p>
+            <w:pPr>
+              <w:spacing w:after="0" w:line="360" w:lineRule="auto"/>
+              <w:jc w:val="center"/>
+              <w:rPr>
+                <w:rFonts w:ascii="Times New Roman" w:eastAsia="Times New Roman" w:hAnsi="Times New Roman" w:cs="Times New Roman"/>
+                <w:sz w:val="24"/>
+                <w:szCs w:val="24"/>
+              </w:rPr>
+            </w:pPr>
+          </w:p>
+        </w:tc>
+      </w:tr>
+      <w:tr>
+        <w:trPr>
+          <w:trHeight w:val="856"/>
+        </w:trPr>
+        <w:tc>
+          <w:tcPr>
+            <w:tcW w:w="636" w:type="dxa"/>
+            <w:tcBorders>
+              <w:top w:val="single" w:sz="4" w:space="0" w:color="000000"/>
+              <w:left w:val="single" w:sz="4" w:space="0" w:color="000000"/>
+              <w:bottom w:val="single" w:sz="4" w:space="0" w:color="000000"/>
+              <w:right w:val="single" w:sz="4" w:space="0" w:color="000000"/>
+            </w:tcBorders>
+          </w:tcPr>
+          <w:p>
+            <w:pPr>
+              <w:spacing w:after="0" w:line="360" w:lineRule="auto"/>
+              <w:jc w:val="center"/>
+              <w:rPr>
+                <w:rFonts w:ascii="Times New Roman" w:eastAsia="Times New Roman" w:hAnsi="Times New Roman" w:cs="Times New Roman"/>
+                <w:b/>
+                <w:sz w:val="24"/>
+                <w:szCs w:val="24"/>
+              </w:rPr>
+            </w:pPr>
+            <w:r>
+              <w:rPr>
+                <w:rFonts w:ascii="Times New Roman" w:eastAsia="Times New Roman" w:hAnsi="Times New Roman" w:cs="Times New Roman"/>
+                <w:b/>
+                <w:sz w:val="24"/>
+                <w:szCs w:val="24"/>
+              </w:rPr>
+              <w:t>33</w:t>
+            </w:r>
+          </w:p>
+        </w:tc>
+        <w:tc>
+          <w:tcPr>
+            <w:tcW w:w="2176" w:type="dxa"/>
+            <w:tcBorders>
+              <w:top w:val="single" w:sz="4" w:space="0" w:color="000000"/>
+              <w:left w:val="single" w:sz="4" w:space="0" w:color="000000"/>
+              <w:bottom w:val="single" w:sz="4" w:space="0" w:color="000000"/>
+              <w:right w:val="single" w:sz="4" w:space="0" w:color="000000"/>
+            </w:tcBorders>
+          </w:tcPr>
+          <w:p>
+            <w:pPr>
+              <w:pStyle w:val="mineheading"/>
+            </w:pPr>
+          </w:p>
+        </w:tc>
+        <w:tc>
+          <w:tcPr>
+            <w:tcW w:w="2147" w:type="dxa"/>
+            <w:tcBorders>
+              <w:top w:val="single" w:sz="4" w:space="0" w:color="000000"/>
+              <w:left w:val="single" w:sz="4" w:space="0" w:color="000000"/>
+              <w:bottom w:val="single" w:sz="4" w:space="0" w:color="000000"/>
+              <w:right w:val="single" w:sz="4" w:space="0" w:color="000000"/>
+            </w:tcBorders>
+          </w:tcPr>
+          <w:p>
+            <w:pPr>
+              <w:spacing w:after="0" w:line="360" w:lineRule="auto"/>
+              <w:rPr>
+                <w:rFonts w:ascii="Times New Roman" w:eastAsia="Times New Roman" w:hAnsi="Times New Roman" w:cs="Times New Roman"/>
+                <w:sz w:val="24"/>
+                <w:szCs w:val="24"/>
+              </w:rPr>
+            </w:pPr>
+          </w:p>
+        </w:tc>
+        <w:tc>
+          <w:tcPr>
+            <w:tcW w:w="1892" w:type="dxa"/>
+            <w:tcBorders>
+              <w:top w:val="single" w:sz="4" w:space="0" w:color="000000"/>
+              <w:left w:val="single" w:sz="4" w:space="0" w:color="000000"/>
+              <w:bottom w:val="single" w:sz="4" w:space="0" w:color="000000"/>
+              <w:right w:val="single" w:sz="4" w:space="0" w:color="000000"/>
+            </w:tcBorders>
+          </w:tcPr>
+          <w:p>
+            <w:pPr>
+              <w:spacing w:after="0" w:line="360" w:lineRule="auto"/>
+              <w:rPr>
+                <w:rFonts w:ascii="Times New Roman" w:eastAsia="Times New Roman" w:hAnsi="Times New Roman" w:cs="Times New Roman"/>
+                <w:sz w:val="24"/>
+                <w:szCs w:val="24"/>
+              </w:rPr>
+            </w:pPr>
+          </w:p>
+        </w:tc>
+        <w:tc>
+          <w:tcPr>
+            <w:tcW w:w="1414" w:type="dxa"/>
+            <w:tcBorders>
+              <w:top w:val="single" w:sz="4" w:space="0" w:color="000000"/>
+              <w:left w:val="single" w:sz="4" w:space="0" w:color="000000"/>
+              <w:bottom w:val="single" w:sz="4" w:space="0" w:color="000000"/>
+              <w:right w:val="single" w:sz="4" w:space="0" w:color="000000"/>
+            </w:tcBorders>
+          </w:tcPr>
+          <w:p>
+            <w:pPr>
+              <w:spacing w:after="0" w:line="360" w:lineRule="auto"/>
+              <w:jc w:val="center"/>
+              <w:rPr>
+                <w:rFonts w:ascii="Times New Roman" w:eastAsia="Times New Roman" w:hAnsi="Times New Roman" w:cs="Times New Roman"/>
+                <w:sz w:val="24"/>
+                <w:szCs w:val="24"/>
+              </w:rPr>
+            </w:pPr>
+          </w:p>
+        </w:tc>
+      </w:tr>
+      <w:tr>
+        <w:trPr>
+          <w:trHeight w:val="856"/>
+        </w:trPr>
+        <w:tc>
+          <w:tcPr>
+            <w:tcW w:w="636" w:type="dxa"/>
+            <w:tcBorders>
+              <w:top w:val="single" w:sz="4" w:space="0" w:color="000000"/>
+              <w:left w:val="single" w:sz="4" w:space="0" w:color="000000"/>
+              <w:bottom w:val="single" w:sz="4" w:space="0" w:color="000000"/>
+              <w:right w:val="single" w:sz="4" w:space="0" w:color="000000"/>
+            </w:tcBorders>
+          </w:tcPr>
+          <w:p>
+            <w:pPr>
+              <w:spacing w:after="0" w:line="360" w:lineRule="auto"/>
+              <w:jc w:val="center"/>
+              <w:rPr>
+                <w:rFonts w:ascii="Times New Roman" w:eastAsia="Times New Roman" w:hAnsi="Times New Roman" w:cs="Times New Roman"/>
+                <w:b/>
+                <w:sz w:val="24"/>
+                <w:szCs w:val="24"/>
+              </w:rPr>
+            </w:pPr>
+            <w:r>
+              <w:rPr>
+                <w:rFonts w:ascii="Times New Roman" w:eastAsia="Times New Roman" w:hAnsi="Times New Roman" w:cs="Times New Roman"/>
+                <w:b/>
+                <w:sz w:val="24"/>
+                <w:szCs w:val="24"/>
+              </w:rPr>
+              <w:t>34</w:t>
+            </w:r>
+          </w:p>
+        </w:tc>
+        <w:tc>
+          <w:tcPr>
+            <w:tcW w:w="2176" w:type="dxa"/>
+            <w:tcBorders>
+              <w:top w:val="single" w:sz="4" w:space="0" w:color="000000"/>
+              <w:left w:val="single" w:sz="4" w:space="0" w:color="000000"/>
+              <w:bottom w:val="single" w:sz="4" w:space="0" w:color="000000"/>
+              <w:right w:val="single" w:sz="4" w:space="0" w:color="000000"/>
+            </w:tcBorders>
+          </w:tcPr>
+          <w:p>
+            <w:pPr>
+              <w:pStyle w:val="mineheading"/>
+            </w:pPr>
+          </w:p>
+        </w:tc>
+        <w:tc>
+          <w:tcPr>
+            <w:tcW w:w="2147" w:type="dxa"/>
+            <w:tcBorders>
+              <w:top w:val="single" w:sz="4" w:space="0" w:color="000000"/>
+              <w:left w:val="single" w:sz="4" w:space="0" w:color="000000"/>
+              <w:bottom w:val="single" w:sz="4" w:space="0" w:color="000000"/>
+              <w:right w:val="single" w:sz="4" w:space="0" w:color="000000"/>
+            </w:tcBorders>
+          </w:tcPr>
+          <w:p>
+            <w:pPr>
+              <w:spacing w:after="0" w:line="360" w:lineRule="auto"/>
+              <w:rPr>
+                <w:rFonts w:ascii="Times New Roman" w:eastAsia="Times New Roman" w:hAnsi="Times New Roman" w:cs="Times New Roman"/>
+                <w:sz w:val="24"/>
+                <w:szCs w:val="24"/>
+              </w:rPr>
+            </w:pPr>
+          </w:p>
+        </w:tc>
+        <w:tc>
+          <w:tcPr>
+            <w:tcW w:w="1892" w:type="dxa"/>
+            <w:tcBorders>
+              <w:top w:val="single" w:sz="4" w:space="0" w:color="000000"/>
+              <w:left w:val="single" w:sz="4" w:space="0" w:color="000000"/>
+              <w:bottom w:val="single" w:sz="4" w:space="0" w:color="000000"/>
+              <w:right w:val="single" w:sz="4" w:space="0" w:color="000000"/>
+            </w:tcBorders>
+          </w:tcPr>
+          <w:p>
+            <w:pPr>
+              <w:spacing w:after="0" w:line="360" w:lineRule="auto"/>
+              <w:rPr>
+                <w:rFonts w:ascii="Times New Roman" w:eastAsia="Times New Roman" w:hAnsi="Times New Roman" w:cs="Times New Roman"/>
+                <w:sz w:val="24"/>
+                <w:szCs w:val="24"/>
+              </w:rPr>
+            </w:pPr>
+          </w:p>
+        </w:tc>
+        <w:tc>
+          <w:tcPr>
+            <w:tcW w:w="1414" w:type="dxa"/>
+            <w:tcBorders>
+              <w:top w:val="single" w:sz="4" w:space="0" w:color="000000"/>
+              <w:left w:val="single" w:sz="4" w:space="0" w:color="000000"/>
+              <w:bottom w:val="single" w:sz="4" w:space="0" w:color="000000"/>
+              <w:right w:val="single" w:sz="4" w:space="0" w:color="000000"/>
+            </w:tcBorders>
+          </w:tcPr>
+          <w:p>
+            <w:pPr>
+              <w:spacing w:after="0" w:line="360" w:lineRule="auto"/>
+              <w:jc w:val="center"/>
+              <w:rPr>
+                <w:rFonts w:ascii="Times New Roman" w:eastAsia="Times New Roman" w:hAnsi="Times New Roman" w:cs="Times New Roman"/>
+                <w:sz w:val="24"/>
+                <w:szCs w:val="24"/>
+              </w:rPr>
+            </w:pPr>
           </w:p>
         </w:tc>
       </w:tr>
@@ -17123,6 +18339,251 @@
         <w:t>References</w:t>
       </w:r>
       <w:bookmarkEnd w:id="50"/>
+    </w:p>
+    <w:p>
+      <w:pPr>
+        <w:shd w:val="clear" w:color="auto" w:fill="FFFFFF"/>
+        <w:spacing w:before="240" w:line="330" w:lineRule="atLeast"/>
+        <w:ind w:left="360"/>
+        <w:rPr>
+          <w:color w:val="222222"/>
+        </w:rPr>
+      </w:pPr>
+      <w:r>
+        <w:rPr>
+          <w:rFonts w:ascii="Noto Sans Symbols" w:hAnsi="Noto Sans Symbols"/>
+          <w:color w:val="222222"/>
+          <w:lang w:val="en"/>
+        </w:rPr>
+        <w:t>●</w:t>
+      </w:r>
+      <w:r>
+        <w:rPr>
+          <w:color w:val="222222"/>
+          <w:sz w:val="14"/>
+          <w:szCs w:val="14"/>
+          <w:lang w:val="en"/>
+        </w:rPr>
+        <w:t>      </w:t>
+      </w:r>
+      <w:r>
+        <w:rPr>
+          <w:color w:val="222222"/>
+          <w:lang w:val="en"/>
+        </w:rPr>
+        <w:t>Oracle Corporation. </w:t>
+      </w:r>
+      <w:r>
+        <w:rPr>
+          <w:i/>
+          <w:iCs/>
+          <w:color w:val="222222"/>
+          <w:lang w:val="en"/>
+        </w:rPr>
+        <w:t>Java Platform, Standard Edition Documentation</w:t>
+      </w:r>
+      <w:r>
+        <w:rPr>
+          <w:color w:val="222222"/>
+          <w:lang w:val="en"/>
+        </w:rPr>
+        <w:t>.</w:t>
+      </w:r>
+      <w:r>
+        <w:rPr>
+          <w:color w:val="222222"/>
+          <w:lang w:val="en"/>
+        </w:rPr>
+        <w:br/>
+        <w:t>Available at:</w:t>
+      </w:r>
+      <w:hyperlink r:id="rId19" w:tgtFrame="_blank" w:history="1">
+        <w:r>
+          <w:rPr>
+            <w:rStyle w:val="Hyperlink"/>
+            <w:lang w:val="en"/>
+          </w:rPr>
+          <w:t> </w:t>
+        </w:r>
+      </w:hyperlink>
+      <w:hyperlink r:id="rId20" w:tgtFrame="_blank" w:history="1">
+        <w:r>
+          <w:rPr>
+            <w:rStyle w:val="Hyperlink"/>
+            <w:color w:val="1155CC"/>
+            <w:lang w:val="en"/>
+          </w:rPr>
+          <w:t>https://docs.oracle.com/javase/</w:t>
+        </w:r>
+        <w:r>
+          <w:rPr>
+            <w:color w:val="1155CC"/>
+            <w:u w:val="single"/>
+            <w:lang w:val="en"/>
+          </w:rPr>
+          <w:br/>
+        </w:r>
+      </w:hyperlink>
+      <w:r>
+        <w:rPr>
+          <w:color w:val="222222"/>
+          <w:lang w:val="en"/>
+        </w:rPr>
+        <w:t>— Used for Java-based implementation of process logging and screenshot capture.</w:t>
+      </w:r>
+    </w:p>
+    <w:p>
+      <w:pPr>
+        <w:shd w:val="clear" w:color="auto" w:fill="FFFFFF"/>
+        <w:spacing w:line="235" w:lineRule="atLeast"/>
+        <w:ind w:left="360"/>
+        <w:jc w:val="both"/>
+        <w:rPr>
+          <w:color w:val="222222"/>
+        </w:rPr>
+      </w:pPr>
+      <w:r>
+        <w:rPr>
+          <w:rFonts w:ascii="Noto Sans Symbols" w:hAnsi="Noto Sans Symbols"/>
+          <w:color w:val="222222"/>
+          <w:lang w:val="en"/>
+        </w:rPr>
+        <w:t>●</w:t>
+      </w:r>
+      <w:r>
+        <w:rPr>
+          <w:color w:val="222222"/>
+          <w:sz w:val="14"/>
+          <w:szCs w:val="14"/>
+          <w:lang w:val="en"/>
+        </w:rPr>
+        <w:t>      </w:t>
+      </w:r>
+      <w:r>
+        <w:rPr>
+          <w:color w:val="222222"/>
+          <w:lang w:val="en"/>
+        </w:rPr>
+        <w:t>Pressman, R. S. (2014). </w:t>
+      </w:r>
+      <w:r>
+        <w:rPr>
+          <w:i/>
+          <w:iCs/>
+          <w:color w:val="222222"/>
+          <w:lang w:val="en"/>
+        </w:rPr>
+        <w:t>Software Engineering: A Practitioner’s Approach</w:t>
+      </w:r>
+      <w:r>
+        <w:rPr>
+          <w:color w:val="222222"/>
+          <w:lang w:val="en"/>
+        </w:rPr>
+        <w:t> (8th ed.). McGraw-Hill.</w:t>
+      </w:r>
+      <w:r>
+        <w:rPr>
+          <w:color w:val="222222"/>
+          <w:lang w:val="en"/>
+        </w:rPr>
+        <w:br/>
+        <w:t>— Referenced for software development methodology and system design practices.</w:t>
+      </w:r>
+    </w:p>
+    <w:p>
+      <w:pPr>
+        <w:shd w:val="clear" w:color="auto" w:fill="FFFFFF"/>
+        <w:spacing w:line="235" w:lineRule="atLeast"/>
+        <w:ind w:left="360"/>
+        <w:jc w:val="both"/>
+        <w:rPr>
+          <w:color w:val="222222"/>
+          <w:lang w:val="en"/>
+        </w:rPr>
+      </w:pPr>
+      <w:r>
+        <w:rPr>
+          <w:rFonts w:ascii="Noto Sans Symbols" w:hAnsi="Noto Sans Symbols"/>
+          <w:color w:val="222222"/>
+          <w:lang w:val="en"/>
+        </w:rPr>
+        <w:t>●</w:t>
+      </w:r>
+      <w:r>
+        <w:rPr>
+          <w:color w:val="222222"/>
+          <w:sz w:val="14"/>
+          <w:szCs w:val="14"/>
+          <w:lang w:val="en"/>
+        </w:rPr>
+        <w:t>      </w:t>
+      </w:r>
+      <w:r>
+        <w:rPr>
+          <w:color w:val="222222"/>
+          <w:lang w:val="en"/>
+        </w:rPr>
+        <w:t>GeeksforGeeks. </w:t>
+      </w:r>
+      <w:r>
+        <w:rPr>
+          <w:i/>
+          <w:iCs/>
+          <w:color w:val="222222"/>
+          <w:lang w:val="en"/>
+        </w:rPr>
+        <w:t>Java System Monitoring and File Handling Tutorials</w:t>
+      </w:r>
+      <w:r>
+        <w:rPr>
+          <w:color w:val="222222"/>
+          <w:lang w:val="en"/>
+        </w:rPr>
+        <w:t>.</w:t>
+      </w:r>
+      <w:r>
+        <w:rPr>
+          <w:color w:val="222222"/>
+          <w:lang w:val="en"/>
+        </w:rPr>
+        <w:br/>
+        <w:t>Available at:</w:t>
+      </w:r>
+      <w:hyperlink r:id="rId21" w:tgtFrame="_blank" w:history="1">
+        <w:r>
+          <w:rPr>
+            <w:rStyle w:val="Hyperlink"/>
+            <w:lang w:val="en"/>
+          </w:rPr>
+          <w:t> </w:t>
+        </w:r>
+      </w:hyperlink>
+      <w:hyperlink r:id="rId22" w:tgtFrame="_blank" w:history="1">
+        <w:r>
+          <w:rPr>
+            <w:rStyle w:val="Hyperlink"/>
+            <w:color w:val="1155CC"/>
+            <w:lang w:val="en"/>
+          </w:rPr>
+          <w:t>https://www.geeksforgeeks.org/</w:t>
+        </w:r>
+        <w:r>
+          <w:rPr>
+            <w:color w:val="1155CC"/>
+            <w:u w:val="single"/>
+            <w:lang w:val="en"/>
+          </w:rPr>
+          <w:br/>
+        </w:r>
+      </w:hyperlink>
+      <w:r>
+        <w:rPr>
+          <w:color w:val="222222"/>
+          <w:lang w:val="en"/>
+        </w:rPr>
+        <w:t>— Used for practical implementation examples and conceptual clarification.</w:t>
+      </w:r>
     </w:p>
     <w:p>
       <w:pPr>
@@ -17146,7 +18607,7 @@
           <w:szCs w:val="24"/>
         </w:rPr>
       </w:pPr>
-      <w:hyperlink r:id="rId19" w:history="1">
+      <w:hyperlink r:id="rId23" w:history="1">
         <w:r>
           <w:rPr>
             <w:rStyle w:val="Hyperlink"/>
@@ -17180,7 +18641,7 @@
           <w:szCs w:val="24"/>
         </w:rPr>
       </w:pPr>
-      <w:hyperlink r:id="rId20" w:history="1">
+      <w:hyperlink r:id="rId24" w:history="1">
         <w:r>
           <w:rPr>
             <w:rStyle w:val="Hyperlink"/>
@@ -17209,12 +18670,15 @@
         <w:spacing w:before="100" w:beforeAutospacing="1" w:after="100" w:afterAutospacing="1" w:line="360" w:lineRule="auto"/>
         <w:jc w:val="both"/>
         <w:rPr>
-          <w:rFonts w:ascii="Times New Roman" w:eastAsia="Times New Roman" w:hAnsi="Times New Roman" w:cs="Times New Roman"/>
+          <w:rStyle w:val="Hyperlink"/>
+          <w:rFonts w:ascii="Times New Roman" w:eastAsia="Times New Roman" w:hAnsi="Times New Roman" w:cs="Times New Roman"/>
+          <w:color w:val="auto"/>
           <w:sz w:val="24"/>
           <w:szCs w:val="24"/>
-        </w:rPr>
-      </w:pPr>
-      <w:hyperlink r:id="rId21" w:history="1">
+          <w:u w:val="none"/>
+        </w:rPr>
+      </w:pPr>
+      <w:hyperlink r:id="rId25" w:history="1">
         <w:r>
           <w:rPr>
             <w:rStyle w:val="Hyperlink"/>
@@ -17233,6 +18697,52 @@
           <w:ilvl w:val="0"/>
           <w:numId w:val="37"/>
         </w:numPr>
+        <w:rPr>
+          <w:rFonts w:ascii="Times New Roman" w:hAnsi="Times New Roman" w:cs="Times New Roman"/>
+          <w:sz w:val="24"/>
+          <w:szCs w:val="24"/>
+        </w:rPr>
+      </w:pPr>
+      <w:r>
+        <w:rPr>
+          <w:rFonts w:ascii="Times New Roman" w:hAnsi="Times New Roman" w:cs="Times New Roman"/>
+          <w:sz w:val="24"/>
+          <w:szCs w:val="24"/>
+        </w:rPr>
+        <w:t xml:space="preserve">Balagurusamy, E. (2007). </w:t>
+      </w:r>
+      <w:r>
+        <w:rPr>
+          <w:rFonts w:ascii="Times New Roman" w:hAnsi="Times New Roman" w:cs="Times New Roman"/>
+          <w:i/>
+          <w:iCs/>
+          <w:sz w:val="24"/>
+          <w:szCs w:val="24"/>
+        </w:rPr>
+        <w:t>Programming with Java: A Primer</w:t>
+      </w:r>
+      <w:r>
+        <w:rPr>
+          <w:rFonts w:ascii="Times New Roman" w:hAnsi="Times New Roman" w:cs="Times New Roman"/>
+          <w:sz w:val="24"/>
+          <w:szCs w:val="24"/>
+        </w:rPr>
+        <w:t xml:space="preserve"> (3rd ed.). McGraw-Hill Education</w:t>
+      </w:r>
+    </w:p>
+    <w:p>
+      <w:pPr>
+        <w:shd w:val="clear" w:color="auto" w:fill="FFFFFF"/>
+        <w:spacing w:line="235" w:lineRule="atLeast"/>
+        <w:ind w:left="360"/>
+        <w:jc w:val="both"/>
+        <w:rPr>
+          <w:color w:val="222222"/>
+        </w:rPr>
+      </w:pPr>
+    </w:p>
+    <w:p>
+      <w:pPr>
         <w:pBdr>
           <w:top w:val="nil"/>
           <w:left w:val="nil"/>
@@ -17248,103 +18758,10 @@
           <w:szCs w:val="24"/>
         </w:rPr>
       </w:pPr>
-      <w:r>
-        <w:rPr>
-          <w:rFonts w:ascii="Times New Roman" w:eastAsia="Times New Roman" w:hAnsi="Times New Roman" w:cs="Times New Roman"/>
-          <w:sz w:val="24"/>
-          <w:szCs w:val="24"/>
-        </w:rPr>
-        <w:t xml:space="preserve">Cay S. Horstman, “Core Java Volume I &amp; II”, PHI </w:t>
-      </w:r>
-    </w:p>
-    <w:p>
-      <w:pPr>
-        <w:pStyle w:val="ListParagraph"/>
-        <w:numPr>
-          <w:ilvl w:val="0"/>
-          <w:numId w:val="37"/>
-        </w:numPr>
-        <w:pBdr>
-          <w:top w:val="nil"/>
-          <w:left w:val="nil"/>
-          <w:bottom w:val="nil"/>
-          <w:right w:val="nil"/>
-          <w:between w:val="nil"/>
-        </w:pBdr>
-        <w:spacing w:before="100" w:beforeAutospacing="1" w:after="100" w:afterAutospacing="1" w:line="360" w:lineRule="auto"/>
-        <w:jc w:val="both"/>
-        <w:rPr>
-          <w:rFonts w:ascii="Times New Roman" w:eastAsia="Times New Roman" w:hAnsi="Times New Roman" w:cs="Times New Roman"/>
-          <w:sz w:val="24"/>
-          <w:szCs w:val="24"/>
-        </w:rPr>
-      </w:pPr>
-      <w:r>
-        <w:rPr>
-          <w:rFonts w:ascii="Times New Roman" w:eastAsia="Times New Roman" w:hAnsi="Times New Roman" w:cs="Times New Roman"/>
-          <w:sz w:val="24"/>
-          <w:szCs w:val="24"/>
-        </w:rPr>
-        <w:t xml:space="preserve">Bruce Eckel, “Thinking in Java”, PHI </w:t>
-      </w:r>
-    </w:p>
-    <w:p>
-      <w:pPr>
-        <w:pStyle w:val="ListParagraph"/>
-        <w:numPr>
-          <w:ilvl w:val="0"/>
-          <w:numId w:val="37"/>
-        </w:numPr>
-        <w:pBdr>
-          <w:top w:val="nil"/>
-          <w:left w:val="nil"/>
-          <w:bottom w:val="nil"/>
-          <w:right w:val="nil"/>
-          <w:between w:val="nil"/>
-        </w:pBdr>
-        <w:spacing w:before="100" w:beforeAutospacing="1" w:after="100" w:afterAutospacing="1" w:line="360" w:lineRule="auto"/>
-        <w:jc w:val="both"/>
-        <w:rPr>
-          <w:rFonts w:ascii="Times New Roman" w:eastAsia="Times New Roman" w:hAnsi="Times New Roman" w:cs="Times New Roman"/>
-          <w:sz w:val="24"/>
-          <w:szCs w:val="24"/>
-        </w:rPr>
-      </w:pPr>
-      <w:r>
-        <w:rPr>
-          <w:rFonts w:ascii="Times New Roman" w:eastAsia="Times New Roman" w:hAnsi="Times New Roman" w:cs="Times New Roman"/>
-          <w:sz w:val="24"/>
-          <w:szCs w:val="24"/>
-        </w:rPr>
-        <w:t>Programming with java by: “E. BALAGURUSAMY” latest edition.</w:t>
-      </w:r>
-    </w:p>
-    <w:p>
-      <w:pPr>
-        <w:pStyle w:val="ListParagraph"/>
-        <w:numPr>
-          <w:ilvl w:val="0"/>
-          <w:numId w:val="37"/>
-        </w:numPr>
-        <w:pBdr>
-          <w:top w:val="nil"/>
-          <w:left w:val="nil"/>
-          <w:bottom w:val="nil"/>
-          <w:right w:val="nil"/>
-          <w:between w:val="nil"/>
-        </w:pBdr>
-        <w:spacing w:before="100" w:beforeAutospacing="1" w:after="100" w:afterAutospacing="1" w:line="360" w:lineRule="auto"/>
-        <w:jc w:val="both"/>
-        <w:rPr>
-          <w:rFonts w:ascii="Times New Roman" w:eastAsia="Times New Roman" w:hAnsi="Times New Roman" w:cs="Times New Roman"/>
-          <w:sz w:val="24"/>
-          <w:szCs w:val="24"/>
-        </w:rPr>
-      </w:pPr>
     </w:p>
     <w:sectPr>
-      <w:headerReference w:type="default" r:id="rId22"/>
-      <w:footerReference w:type="default" r:id="rId23"/>
+      <w:headerReference w:type="default" r:id="rId26"/>
+      <w:footerReference w:type="default" r:id="rId27"/>
       <w:pgSz w:w="11907" w:h="16839"/>
       <w:pgMar w:top="1800" w:right="1800" w:bottom="1800" w:left="2160" w:header="720" w:footer="720" w:gutter="0"/>
       <w:cols w:space="720"/>
@@ -17675,7 +19092,7 @@
   <w:abstractNum w:abstractNumId="0" w15:restartNumberingAfterBreak="0">
     <w:nsid w:val="0201188C"/>
     <w:multiLevelType w:val="hybridMultilevel"/>
-    <w:tmpl w:val="C4323D26"/>
+    <w:tmpl w:val="179E793E"/>
     <w:lvl w:ilvl="0" w:tplc="04090001">
       <w:start w:val="1"/>
       <w:numFmt w:val="bullet"/>
@@ -18101,6 +19518,119 @@
     </w:lvl>
   </w:abstractNum>
   <w:abstractNum w:abstractNumId="4" w15:restartNumberingAfterBreak="0">
+    <w:nsid w:val="0BA84B55"/>
+    <w:multiLevelType w:val="hybridMultilevel"/>
+    <w:tmpl w:val="7D1863BC"/>
+    <w:lvl w:ilvl="0" w:tplc="04090001">
+      <w:start w:val="1"/>
+      <w:numFmt w:val="bullet"/>
+      <w:lvlText w:val=""/>
+      <w:lvlJc w:val="left"/>
+      <w:pPr>
+        <w:ind w:left="1080" w:hanging="360"/>
+      </w:pPr>
+      <w:rPr>
+        <w:rFonts w:ascii="Symbol" w:hAnsi="Symbol" w:hint="default"/>
+      </w:rPr>
+    </w:lvl>
+    <w:lvl w:ilvl="1" w:tplc="08090003" w:tentative="1">
+      <w:start w:val="1"/>
+      <w:numFmt w:val="bullet"/>
+      <w:lvlText w:val="o"/>
+      <w:lvlJc w:val="left"/>
+      <w:pPr>
+        <w:ind w:left="1800" w:hanging="360"/>
+      </w:pPr>
+      <w:rPr>
+        <w:rFonts w:ascii="Courier New" w:hAnsi="Courier New" w:cs="Courier New" w:hint="default"/>
+      </w:rPr>
+    </w:lvl>
+    <w:lvl w:ilvl="2" w:tplc="08090005" w:tentative="1">
+      <w:start w:val="1"/>
+      <w:numFmt w:val="bullet"/>
+      <w:lvlText w:val=""/>
+      <w:lvlJc w:val="left"/>
+      <w:pPr>
+        <w:ind w:left="2520" w:hanging="360"/>
+      </w:pPr>
+      <w:rPr>
+        <w:rFonts w:ascii="Wingdings" w:hAnsi="Wingdings" w:hint="default"/>
+      </w:rPr>
+    </w:lvl>
+    <w:lvl w:ilvl="3" w:tplc="08090001" w:tentative="1">
+      <w:start w:val="1"/>
+      <w:numFmt w:val="bullet"/>
+      <w:lvlText w:val=""/>
+      <w:lvlJc w:val="left"/>
+      <w:pPr>
+        <w:ind w:left="3240" w:hanging="360"/>
+      </w:pPr>
+      <w:rPr>
+        <w:rFonts w:ascii="Symbol" w:hAnsi="Symbol" w:hint="default"/>
+      </w:rPr>
+    </w:lvl>
+    <w:lvl w:ilvl="4" w:tplc="08090003" w:tentative="1">
+      <w:start w:val="1"/>
+      <w:numFmt w:val="bullet"/>
+      <w:lvlText w:val="o"/>
+      <w:lvlJc w:val="left"/>
+      <w:pPr>
+        <w:ind w:left="3960" w:hanging="360"/>
+      </w:pPr>
+      <w:rPr>
+        <w:rFonts w:ascii="Courier New" w:hAnsi="Courier New" w:cs="Courier New" w:hint="default"/>
+      </w:rPr>
+    </w:lvl>
+    <w:lvl w:ilvl="5" w:tplc="08090005" w:tentative="1">
+      <w:start w:val="1"/>
+      <w:numFmt w:val="bullet"/>
+      <w:lvlText w:val=""/>
+      <w:lvlJc w:val="left"/>
+      <w:pPr>
+        <w:ind w:left="4680" w:hanging="360"/>
+      </w:pPr>
+      <w:rPr>
+        <w:rFonts w:ascii="Wingdings" w:hAnsi="Wingdings" w:hint="default"/>
+      </w:rPr>
+    </w:lvl>
+    <w:lvl w:ilvl="6" w:tplc="08090001" w:tentative="1">
+      <w:start w:val="1"/>
+      <w:numFmt w:val="bullet"/>
+      <w:lvlText w:val=""/>
+      <w:lvlJc w:val="left"/>
+      <w:pPr>
+        <w:ind w:left="5400" w:hanging="360"/>
+      </w:pPr>
+      <w:rPr>
+        <w:rFonts w:ascii="Symbol" w:hAnsi="Symbol" w:hint="default"/>
+      </w:rPr>
+    </w:lvl>
+    <w:lvl w:ilvl="7" w:tplc="08090003" w:tentative="1">
+      <w:start w:val="1"/>
+      <w:numFmt w:val="bullet"/>
+      <w:lvlText w:val="o"/>
+      <w:lvlJc w:val="left"/>
+      <w:pPr>
+        <w:ind w:left="6120" w:hanging="360"/>
+      </w:pPr>
+      <w:rPr>
+        <w:rFonts w:ascii="Courier New" w:hAnsi="Courier New" w:cs="Courier New" w:hint="default"/>
+      </w:rPr>
+    </w:lvl>
+    <w:lvl w:ilvl="8" w:tplc="08090005" w:tentative="1">
+      <w:start w:val="1"/>
+      <w:numFmt w:val="bullet"/>
+      <w:lvlText w:val=""/>
+      <w:lvlJc w:val="left"/>
+      <w:pPr>
+        <w:ind w:left="6840" w:hanging="360"/>
+      </w:pPr>
+      <w:rPr>
+        <w:rFonts w:ascii="Wingdings" w:hAnsi="Wingdings" w:hint="default"/>
+      </w:rPr>
+    </w:lvl>
+  </w:abstractNum>
+  <w:abstractNum w:abstractNumId="5" w15:restartNumberingAfterBreak="0">
     <w:nsid w:val="0CBD666A"/>
     <w:multiLevelType w:val="multilevel"/>
     <w:tmpl w:val="8864D9CC"/>
@@ -18213,7 +19743,7 @@
       </w:rPr>
     </w:lvl>
   </w:abstractNum>
-  <w:abstractNum w:abstractNumId="5" w15:restartNumberingAfterBreak="0">
+  <w:abstractNum w:abstractNumId="6" w15:restartNumberingAfterBreak="0">
     <w:nsid w:val="161715A3"/>
     <w:multiLevelType w:val="hybridMultilevel"/>
     <w:tmpl w:val="A7FCEF50"/>
@@ -18302,7 +19832,156 @@
       </w:pPr>
     </w:lvl>
   </w:abstractNum>
-  <w:abstractNum w:abstractNumId="6" w15:restartNumberingAfterBreak="0">
+  <w:abstractNum w:abstractNumId="7" w15:restartNumberingAfterBreak="0">
+    <w:nsid w:val="16C834EF"/>
+    <w:multiLevelType w:val="multilevel"/>
+    <w:tmpl w:val="96E2F446"/>
+    <w:lvl w:ilvl="0">
+      <w:start w:val="1"/>
+      <w:numFmt w:val="bullet"/>
+      <w:lvlText w:val=""/>
+      <w:lvlJc w:val="left"/>
+      <w:pPr>
+        <w:tabs>
+          <w:tab w:val="num" w:pos="720"/>
+        </w:tabs>
+        <w:ind w:left="720" w:hanging="360"/>
+      </w:pPr>
+      <w:rPr>
+        <w:rFonts w:ascii="Symbol" w:hAnsi="Symbol" w:hint="default"/>
+        <w:sz w:val="20"/>
+      </w:rPr>
+    </w:lvl>
+    <w:lvl w:ilvl="1" w:tentative="1">
+      <w:start w:val="1"/>
+      <w:numFmt w:val="bullet"/>
+      <w:lvlText w:val="o"/>
+      <w:lvlJc w:val="left"/>
+      <w:pPr>
+        <w:tabs>
+          <w:tab w:val="num" w:pos="1440"/>
+        </w:tabs>
+        <w:ind w:left="1440" w:hanging="360"/>
+      </w:pPr>
+      <w:rPr>
+        <w:rFonts w:ascii="Courier New" w:hAnsi="Courier New" w:hint="default"/>
+        <w:sz w:val="20"/>
+      </w:rPr>
+    </w:lvl>
+    <w:lvl w:ilvl="2" w:tentative="1">
+      <w:start w:val="1"/>
+      <w:numFmt w:val="bullet"/>
+      <w:lvlText w:val=""/>
+      <w:lvlJc w:val="left"/>
+      <w:pPr>
+        <w:tabs>
+          <w:tab w:val="num" w:pos="2160"/>
+        </w:tabs>
+        <w:ind w:left="2160" w:hanging="360"/>
+      </w:pPr>
+      <w:rPr>
+        <w:rFonts w:ascii="Wingdings" w:hAnsi="Wingdings" w:hint="default"/>
+        <w:sz w:val="20"/>
+      </w:rPr>
+    </w:lvl>
+    <w:lvl w:ilvl="3" w:tentative="1">
+      <w:start w:val="1"/>
+      <w:numFmt w:val="bullet"/>
+      <w:lvlText w:val=""/>
+      <w:lvlJc w:val="left"/>
+      <w:pPr>
+        <w:tabs>
+          <w:tab w:val="num" w:pos="2880"/>
+        </w:tabs>
+        <w:ind w:left="2880" w:hanging="360"/>
+      </w:pPr>
+      <w:rPr>
+        <w:rFonts w:ascii="Wingdings" w:hAnsi="Wingdings" w:hint="default"/>
+        <w:sz w:val="20"/>
+      </w:rPr>
+    </w:lvl>
+    <w:lvl w:ilvl="4" w:tentative="1">
+      <w:start w:val="1"/>
+      <w:numFmt w:val="bullet"/>
+      <w:lvlText w:val=""/>
+      <w:lvlJc w:val="left"/>
+      <w:pPr>
+        <w:tabs>
+          <w:tab w:val="num" w:pos="3600"/>
+        </w:tabs>
+        <w:ind w:left="3600" w:hanging="360"/>
+      </w:pPr>
+      <w:rPr>
+        <w:rFonts w:ascii="Wingdings" w:hAnsi="Wingdings" w:hint="default"/>
+        <w:sz w:val="20"/>
+      </w:rPr>
+    </w:lvl>
+    <w:lvl w:ilvl="5" w:tentative="1">
+      <w:start w:val="1"/>
+      <w:numFmt w:val="bullet"/>
+      <w:lvlText w:val=""/>
+      <w:lvlJc w:val="left"/>
+      <w:pPr>
+        <w:tabs>
+          <w:tab w:val="num" w:pos="4320"/>
+        </w:tabs>
+        <w:ind w:left="4320" w:hanging="360"/>
+      </w:pPr>
+      <w:rPr>
+        <w:rFonts w:ascii="Wingdings" w:hAnsi="Wingdings" w:hint="default"/>
+        <w:sz w:val="20"/>
+      </w:rPr>
+    </w:lvl>
+    <w:lvl w:ilvl="6" w:tentative="1">
+      <w:start w:val="1"/>
+      <w:numFmt w:val="bullet"/>
+      <w:lvlText w:val=""/>
+      <w:lvlJc w:val="left"/>
+      <w:pPr>
+        <w:tabs>
+          <w:tab w:val="num" w:pos="5040"/>
+        </w:tabs>
+        <w:ind w:left="5040" w:hanging="360"/>
+      </w:pPr>
+      <w:rPr>
+        <w:rFonts w:ascii="Wingdings" w:hAnsi="Wingdings" w:hint="default"/>
+        <w:sz w:val="20"/>
+      </w:rPr>
+    </w:lvl>
+    <w:lvl w:ilvl="7" w:tentative="1">
+      <w:start w:val="1"/>
+      <w:numFmt w:val="bullet"/>
+      <w:lvlText w:val=""/>
+      <w:lvlJc w:val="left"/>
+      <w:pPr>
+        <w:tabs>
+          <w:tab w:val="num" w:pos="5760"/>
+        </w:tabs>
+        <w:ind w:left="5760" w:hanging="360"/>
+      </w:pPr>
+      <w:rPr>
+        <w:rFonts w:ascii="Wingdings" w:hAnsi="Wingdings" w:hint="default"/>
+        <w:sz w:val="20"/>
+      </w:rPr>
+    </w:lvl>
+    <w:lvl w:ilvl="8" w:tentative="1">
+      <w:start w:val="1"/>
+      <w:numFmt w:val="bullet"/>
+      <w:lvlText w:val=""/>
+      <w:lvlJc w:val="left"/>
+      <w:pPr>
+        <w:tabs>
+          <w:tab w:val="num" w:pos="6480"/>
+        </w:tabs>
+        <w:ind w:left="6480" w:hanging="360"/>
+      </w:pPr>
+      <w:rPr>
+        <w:rFonts w:ascii="Wingdings" w:hAnsi="Wingdings" w:hint="default"/>
+        <w:sz w:val="20"/>
+      </w:rPr>
+    </w:lvl>
+  </w:abstractNum>
+  <w:abstractNum w:abstractNumId="8" w15:restartNumberingAfterBreak="0">
     <w:nsid w:val="19837B8D"/>
     <w:multiLevelType w:val="multilevel"/>
     <w:tmpl w:val="5E542A96"/>
@@ -18388,7 +20067,7 @@
       </w:pPr>
     </w:lvl>
   </w:abstractNum>
-  <w:abstractNum w:abstractNumId="7" w15:restartNumberingAfterBreak="0">
+  <w:abstractNum w:abstractNumId="9" w15:restartNumberingAfterBreak="0">
     <w:nsid w:val="1DE75C4E"/>
     <w:multiLevelType w:val="multilevel"/>
     <w:tmpl w:val="8948FBB4"/>
@@ -18500,7 +20179,7 @@
       </w:rPr>
     </w:lvl>
   </w:abstractNum>
-  <w:abstractNum w:abstractNumId="8" w15:restartNumberingAfterBreak="0">
+  <w:abstractNum w:abstractNumId="10" w15:restartNumberingAfterBreak="0">
     <w:nsid w:val="1F732386"/>
     <w:multiLevelType w:val="hybridMultilevel"/>
     <w:tmpl w:val="27183746"/>
@@ -18613,7 +20292,7 @@
       </w:rPr>
     </w:lvl>
   </w:abstractNum>
-  <w:abstractNum w:abstractNumId="9" w15:restartNumberingAfterBreak="0">
+  <w:abstractNum w:abstractNumId="11" w15:restartNumberingAfterBreak="0">
     <w:nsid w:val="20B33715"/>
     <w:multiLevelType w:val="hybridMultilevel"/>
     <w:tmpl w:val="9DBA699C"/>
@@ -18726,7 +20405,7 @@
       </w:rPr>
     </w:lvl>
   </w:abstractNum>
-  <w:abstractNum w:abstractNumId="10" w15:restartNumberingAfterBreak="0">
+  <w:abstractNum w:abstractNumId="12" w15:restartNumberingAfterBreak="0">
     <w:nsid w:val="2152740A"/>
     <w:multiLevelType w:val="hybridMultilevel"/>
     <w:tmpl w:val="D6CCD7D2"/>
@@ -18839,7 +20518,7 @@
       </w:rPr>
     </w:lvl>
   </w:abstractNum>
-  <w:abstractNum w:abstractNumId="11" w15:restartNumberingAfterBreak="0">
+  <w:abstractNum w:abstractNumId="13" w15:restartNumberingAfterBreak="0">
     <w:nsid w:val="21B968BB"/>
     <w:multiLevelType w:val="hybridMultilevel"/>
     <w:tmpl w:val="585EAA8E"/>
@@ -18929,7 +20608,7 @@
       </w:pPr>
     </w:lvl>
   </w:abstractNum>
-  <w:abstractNum w:abstractNumId="12" w15:restartNumberingAfterBreak="0">
+  <w:abstractNum w:abstractNumId="14" w15:restartNumberingAfterBreak="0">
     <w:nsid w:val="21C82DE5"/>
     <w:multiLevelType w:val="multilevel"/>
     <w:tmpl w:val="C0E24770"/>
@@ -19042,7 +20721,7 @@
       </w:rPr>
     </w:lvl>
   </w:abstractNum>
-  <w:abstractNum w:abstractNumId="13" w15:restartNumberingAfterBreak="0">
+  <w:abstractNum w:abstractNumId="15" w15:restartNumberingAfterBreak="0">
     <w:nsid w:val="25FF5772"/>
     <w:multiLevelType w:val="multilevel"/>
     <w:tmpl w:val="065E9A3A"/>
@@ -19155,7 +20834,7 @@
       </w:rPr>
     </w:lvl>
   </w:abstractNum>
-  <w:abstractNum w:abstractNumId="14" w15:restartNumberingAfterBreak="0">
+  <w:abstractNum w:abstractNumId="16" w15:restartNumberingAfterBreak="0">
     <w:nsid w:val="26EC77CC"/>
     <w:multiLevelType w:val="hybridMultilevel"/>
     <w:tmpl w:val="329C0AB0"/>
@@ -19244,7 +20923,7 @@
       </w:pPr>
     </w:lvl>
   </w:abstractNum>
-  <w:abstractNum w:abstractNumId="15" w15:restartNumberingAfterBreak="0">
+  <w:abstractNum w:abstractNumId="17" w15:restartNumberingAfterBreak="0">
     <w:nsid w:val="279129A9"/>
     <w:multiLevelType w:val="hybridMultilevel"/>
     <w:tmpl w:val="DA64B118"/>
@@ -19334,7 +21013,7 @@
       </w:pPr>
     </w:lvl>
   </w:abstractNum>
-  <w:abstractNum w:abstractNumId="16" w15:restartNumberingAfterBreak="0">
+  <w:abstractNum w:abstractNumId="18" w15:restartNumberingAfterBreak="0">
     <w:nsid w:val="29BA714B"/>
     <w:multiLevelType w:val="hybridMultilevel"/>
     <w:tmpl w:val="6472C6D6"/>
@@ -19423,7 +21102,7 @@
       </w:pPr>
     </w:lvl>
   </w:abstractNum>
-  <w:abstractNum w:abstractNumId="17" w15:restartNumberingAfterBreak="0">
+  <w:abstractNum w:abstractNumId="19" w15:restartNumberingAfterBreak="0">
     <w:nsid w:val="2CA739A9"/>
     <w:multiLevelType w:val="hybridMultilevel"/>
     <w:tmpl w:val="9B88363C"/>
@@ -19536,7 +21215,7 @@
       </w:rPr>
     </w:lvl>
   </w:abstractNum>
-  <w:abstractNum w:abstractNumId="18" w15:restartNumberingAfterBreak="0">
+  <w:abstractNum w:abstractNumId="20" w15:restartNumberingAfterBreak="0">
     <w:nsid w:val="2CA87191"/>
     <w:multiLevelType w:val="hybridMultilevel"/>
     <w:tmpl w:val="1CB25E3A"/>
@@ -19649,7 +21328,7 @@
       </w:rPr>
     </w:lvl>
   </w:abstractNum>
-  <w:abstractNum w:abstractNumId="19" w15:restartNumberingAfterBreak="0">
+  <w:abstractNum w:abstractNumId="21" w15:restartNumberingAfterBreak="0">
     <w:nsid w:val="2F6B5FFC"/>
     <w:multiLevelType w:val="hybridMultilevel"/>
     <w:tmpl w:val="00B217D2"/>
@@ -19762,7 +21441,7 @@
       </w:rPr>
     </w:lvl>
   </w:abstractNum>
-  <w:abstractNum w:abstractNumId="20" w15:restartNumberingAfterBreak="0">
+  <w:abstractNum w:abstractNumId="22" w15:restartNumberingAfterBreak="0">
     <w:nsid w:val="30E15A09"/>
     <w:multiLevelType w:val="multilevel"/>
     <w:tmpl w:val="823CB366"/>
@@ -19880,7 +21559,7 @@
       </w:rPr>
     </w:lvl>
   </w:abstractNum>
-  <w:abstractNum w:abstractNumId="21" w15:restartNumberingAfterBreak="0">
+  <w:abstractNum w:abstractNumId="23" w15:restartNumberingAfterBreak="0">
     <w:nsid w:val="314B4EA1"/>
     <w:multiLevelType w:val="hybridMultilevel"/>
     <w:tmpl w:val="5EBE0EBC"/>
@@ -19993,7 +21672,7 @@
       </w:rPr>
     </w:lvl>
   </w:abstractNum>
-  <w:abstractNum w:abstractNumId="22" w15:restartNumberingAfterBreak="0">
+  <w:abstractNum w:abstractNumId="24" w15:restartNumberingAfterBreak="0">
     <w:nsid w:val="33A874A6"/>
     <w:multiLevelType w:val="hybridMultilevel"/>
     <w:tmpl w:val="34808720"/>
@@ -20082,7 +21761,7 @@
       </w:pPr>
     </w:lvl>
   </w:abstractNum>
-  <w:abstractNum w:abstractNumId="23" w15:restartNumberingAfterBreak="0">
+  <w:abstractNum w:abstractNumId="25" w15:restartNumberingAfterBreak="0">
     <w:nsid w:val="33AF7C9F"/>
     <w:multiLevelType w:val="hybridMultilevel"/>
     <w:tmpl w:val="0F3499F2"/>
@@ -20195,7 +21874,7 @@
       </w:rPr>
     </w:lvl>
   </w:abstractNum>
-  <w:abstractNum w:abstractNumId="24" w15:restartNumberingAfterBreak="0">
+  <w:abstractNum w:abstractNumId="26" w15:restartNumberingAfterBreak="0">
     <w:nsid w:val="390F20AA"/>
     <w:multiLevelType w:val="hybridMultilevel"/>
     <w:tmpl w:val="646CD94A"/>
@@ -20284,7 +21963,7 @@
       </w:pPr>
     </w:lvl>
   </w:abstractNum>
-  <w:abstractNum w:abstractNumId="25" w15:restartNumberingAfterBreak="0">
+  <w:abstractNum w:abstractNumId="27" w15:restartNumberingAfterBreak="0">
     <w:nsid w:val="39390E51"/>
     <w:multiLevelType w:val="hybridMultilevel"/>
     <w:tmpl w:val="ACE0A800"/>
@@ -20397,7 +22076,7 @@
       </w:rPr>
     </w:lvl>
   </w:abstractNum>
-  <w:abstractNum w:abstractNumId="26" w15:restartNumberingAfterBreak="0">
+  <w:abstractNum w:abstractNumId="28" w15:restartNumberingAfterBreak="0">
     <w:nsid w:val="393F648D"/>
     <w:multiLevelType w:val="hybridMultilevel"/>
     <w:tmpl w:val="A9440D3C"/>
@@ -20510,7 +22189,7 @@
       </w:rPr>
     </w:lvl>
   </w:abstractNum>
-  <w:abstractNum w:abstractNumId="27" w15:restartNumberingAfterBreak="0">
+  <w:abstractNum w:abstractNumId="29" w15:restartNumberingAfterBreak="0">
     <w:nsid w:val="39617813"/>
     <w:multiLevelType w:val="multilevel"/>
     <w:tmpl w:val="E6A4D5DE"/>
@@ -20626,7 +22305,7 @@
       </w:pPr>
     </w:lvl>
   </w:abstractNum>
-  <w:abstractNum w:abstractNumId="28" w15:restartNumberingAfterBreak="0">
+  <w:abstractNum w:abstractNumId="30" w15:restartNumberingAfterBreak="0">
     <w:nsid w:val="396C10FB"/>
     <w:multiLevelType w:val="hybridMultilevel"/>
     <w:tmpl w:val="64F220C4"/>
@@ -20739,7 +22418,7 @@
       </w:rPr>
     </w:lvl>
   </w:abstractNum>
-  <w:abstractNum w:abstractNumId="29" w15:restartNumberingAfterBreak="0">
+  <w:abstractNum w:abstractNumId="31" w15:restartNumberingAfterBreak="0">
     <w:nsid w:val="3A300F82"/>
     <w:multiLevelType w:val="hybridMultilevel"/>
     <w:tmpl w:val="39B67D9A"/>
@@ -20825,7 +22504,7 @@
       </w:pPr>
     </w:lvl>
   </w:abstractNum>
-  <w:abstractNum w:abstractNumId="30" w15:restartNumberingAfterBreak="0">
+  <w:abstractNum w:abstractNumId="32" w15:restartNumberingAfterBreak="0">
     <w:nsid w:val="404846C4"/>
     <w:multiLevelType w:val="hybridMultilevel"/>
     <w:tmpl w:val="248A2418"/>
@@ -20938,7 +22617,7 @@
       </w:rPr>
     </w:lvl>
   </w:abstractNum>
-  <w:abstractNum w:abstractNumId="31" w15:restartNumberingAfterBreak="0">
+  <w:abstractNum w:abstractNumId="33" w15:restartNumberingAfterBreak="0">
     <w:nsid w:val="42061B5A"/>
     <w:multiLevelType w:val="hybridMultilevel"/>
     <w:tmpl w:val="E760E766"/>
@@ -21051,7 +22730,7 @@
       </w:rPr>
     </w:lvl>
   </w:abstractNum>
-  <w:abstractNum w:abstractNumId="32" w15:restartNumberingAfterBreak="0">
+  <w:abstractNum w:abstractNumId="34" w15:restartNumberingAfterBreak="0">
     <w:nsid w:val="4286626C"/>
     <w:multiLevelType w:val="hybridMultilevel"/>
     <w:tmpl w:val="095A174A"/>
@@ -21141,7 +22820,7 @@
       </w:pPr>
     </w:lvl>
   </w:abstractNum>
-  <w:abstractNum w:abstractNumId="33" w15:restartNumberingAfterBreak="0">
+  <w:abstractNum w:abstractNumId="35" w15:restartNumberingAfterBreak="0">
     <w:nsid w:val="49162016"/>
     <w:multiLevelType w:val="hybridMultilevel"/>
     <w:tmpl w:val="43D46C72"/>
@@ -21254,7 +22933,7 @@
       </w:rPr>
     </w:lvl>
   </w:abstractNum>
-  <w:abstractNum w:abstractNumId="34" w15:restartNumberingAfterBreak="0">
+  <w:abstractNum w:abstractNumId="36" w15:restartNumberingAfterBreak="0">
     <w:nsid w:val="4E6D69C8"/>
     <w:multiLevelType w:val="hybridMultilevel"/>
     <w:tmpl w:val="A03CC30C"/>
@@ -21340,7 +23019,7 @@
       </w:pPr>
     </w:lvl>
   </w:abstractNum>
-  <w:abstractNum w:abstractNumId="35" w15:restartNumberingAfterBreak="0">
+  <w:abstractNum w:abstractNumId="37" w15:restartNumberingAfterBreak="0">
     <w:nsid w:val="53DE43C6"/>
     <w:multiLevelType w:val="multilevel"/>
     <w:tmpl w:val="8DC43E5E"/>
@@ -21489,7 +23168,7 @@
       </w:rPr>
     </w:lvl>
   </w:abstractNum>
-  <w:abstractNum w:abstractNumId="36" w15:restartNumberingAfterBreak="0">
+  <w:abstractNum w:abstractNumId="38" w15:restartNumberingAfterBreak="0">
     <w:nsid w:val="5C4F1D6F"/>
     <w:multiLevelType w:val="hybridMultilevel"/>
     <w:tmpl w:val="AD288C5C"/>
@@ -21602,7 +23281,7 @@
       </w:rPr>
     </w:lvl>
   </w:abstractNum>
-  <w:abstractNum w:abstractNumId="37" w15:restartNumberingAfterBreak="0">
+  <w:abstractNum w:abstractNumId="39" w15:restartNumberingAfterBreak="0">
     <w:nsid w:val="5C8C2D70"/>
     <w:multiLevelType w:val="hybridMultilevel"/>
     <w:tmpl w:val="964EA39C"/>
@@ -21691,7 +23370,7 @@
       </w:pPr>
     </w:lvl>
   </w:abstractNum>
-  <w:abstractNum w:abstractNumId="38" w15:restartNumberingAfterBreak="0">
+  <w:abstractNum w:abstractNumId="40" w15:restartNumberingAfterBreak="0">
     <w:nsid w:val="623C51BD"/>
     <w:multiLevelType w:val="hybridMultilevel"/>
     <w:tmpl w:val="19DED744"/>
@@ -21780,7 +23459,7 @@
       </w:pPr>
     </w:lvl>
   </w:abstractNum>
-  <w:abstractNum w:abstractNumId="39" w15:restartNumberingAfterBreak="0">
+  <w:abstractNum w:abstractNumId="41" w15:restartNumberingAfterBreak="0">
     <w:nsid w:val="649C09F8"/>
     <w:multiLevelType w:val="hybridMultilevel"/>
     <w:tmpl w:val="4F2A6912"/>
@@ -21869,7 +23548,7 @@
       </w:pPr>
     </w:lvl>
   </w:abstractNum>
-  <w:abstractNum w:abstractNumId="40" w15:restartNumberingAfterBreak="0">
+  <w:abstractNum w:abstractNumId="42" w15:restartNumberingAfterBreak="0">
     <w:nsid w:val="653E3574"/>
     <w:multiLevelType w:val="hybridMultilevel"/>
     <w:tmpl w:val="E996CF8E"/>
@@ -21955,7 +23634,7 @@
       </w:pPr>
     </w:lvl>
   </w:abstractNum>
-  <w:abstractNum w:abstractNumId="41" w15:restartNumberingAfterBreak="0">
+  <w:abstractNum w:abstractNumId="43" w15:restartNumberingAfterBreak="0">
     <w:nsid w:val="662978F5"/>
     <w:multiLevelType w:val="hybridMultilevel"/>
     <w:tmpl w:val="35B60562"/>
@@ -22044,7 +23723,7 @@
       </w:pPr>
     </w:lvl>
   </w:abstractNum>
-  <w:abstractNum w:abstractNumId="42" w15:restartNumberingAfterBreak="0">
+  <w:abstractNum w:abstractNumId="44" w15:restartNumberingAfterBreak="0">
     <w:nsid w:val="66337110"/>
     <w:multiLevelType w:val="hybridMultilevel"/>
     <w:tmpl w:val="72128A90"/>
@@ -22157,7 +23836,7 @@
       </w:rPr>
     </w:lvl>
   </w:abstractNum>
-  <w:abstractNum w:abstractNumId="43" w15:restartNumberingAfterBreak="0">
+  <w:abstractNum w:abstractNumId="45" w15:restartNumberingAfterBreak="0">
     <w:nsid w:val="666162C4"/>
     <w:multiLevelType w:val="hybridMultilevel"/>
     <w:tmpl w:val="933A7CFC"/>
@@ -22246,7 +23925,7 @@
       </w:pPr>
     </w:lvl>
   </w:abstractNum>
-  <w:abstractNum w:abstractNumId="44" w15:restartNumberingAfterBreak="0">
+  <w:abstractNum w:abstractNumId="46" w15:restartNumberingAfterBreak="0">
     <w:nsid w:val="6A6C0C94"/>
     <w:multiLevelType w:val="hybridMultilevel"/>
     <w:tmpl w:val="8E389340"/>
@@ -22335,7 +24014,7 @@
       </w:pPr>
     </w:lvl>
   </w:abstractNum>
-  <w:abstractNum w:abstractNumId="45" w15:restartNumberingAfterBreak="0">
+  <w:abstractNum w:abstractNumId="47" w15:restartNumberingAfterBreak="0">
     <w:nsid w:val="6AE647CF"/>
     <w:multiLevelType w:val="hybridMultilevel"/>
     <w:tmpl w:val="343C6E08"/>
@@ -22448,7 +24127,7 @@
       </w:rPr>
     </w:lvl>
   </w:abstractNum>
-  <w:abstractNum w:abstractNumId="46" w15:restartNumberingAfterBreak="0">
+  <w:abstractNum w:abstractNumId="48" w15:restartNumberingAfterBreak="0">
     <w:nsid w:val="6B8E740F"/>
     <w:multiLevelType w:val="hybridMultilevel"/>
     <w:tmpl w:val="CC9AC4B4"/>
@@ -22560,7 +24239,7 @@
       </w:rPr>
     </w:lvl>
   </w:abstractNum>
-  <w:abstractNum w:abstractNumId="47" w15:restartNumberingAfterBreak="0">
+  <w:abstractNum w:abstractNumId="49" w15:restartNumberingAfterBreak="0">
     <w:nsid w:val="6F642B4C"/>
     <w:multiLevelType w:val="hybridMultilevel"/>
     <w:tmpl w:val="09EE7166"/>
@@ -22649,7 +24328,7 @@
       </w:pPr>
     </w:lvl>
   </w:abstractNum>
-  <w:abstractNum w:abstractNumId="48" w15:restartNumberingAfterBreak="0">
+  <w:abstractNum w:abstractNumId="50" w15:restartNumberingAfterBreak="0">
     <w:nsid w:val="70065E89"/>
     <w:multiLevelType w:val="multilevel"/>
     <w:tmpl w:val="F858EDFE"/>
@@ -22762,7 +24441,120 @@
       </w:rPr>
     </w:lvl>
   </w:abstractNum>
-  <w:abstractNum w:abstractNumId="49" w15:restartNumberingAfterBreak="0">
+  <w:abstractNum w:abstractNumId="51" w15:restartNumberingAfterBreak="0">
+    <w:nsid w:val="7448314E"/>
+    <w:multiLevelType w:val="hybridMultilevel"/>
+    <w:tmpl w:val="63AE79F2"/>
+    <w:lvl w:ilvl="0" w:tplc="04090001">
+      <w:start w:val="1"/>
+      <w:numFmt w:val="bullet"/>
+      <w:lvlText w:val=""/>
+      <w:lvlJc w:val="left"/>
+      <w:pPr>
+        <w:ind w:left="1080" w:hanging="360"/>
+      </w:pPr>
+      <w:rPr>
+        <w:rFonts w:ascii="Symbol" w:hAnsi="Symbol" w:hint="default"/>
+      </w:rPr>
+    </w:lvl>
+    <w:lvl w:ilvl="1" w:tplc="08090003" w:tentative="1">
+      <w:start w:val="1"/>
+      <w:numFmt w:val="bullet"/>
+      <w:lvlText w:val="o"/>
+      <w:lvlJc w:val="left"/>
+      <w:pPr>
+        <w:ind w:left="1800" w:hanging="360"/>
+      </w:pPr>
+      <w:rPr>
+        <w:rFonts w:ascii="Courier New" w:hAnsi="Courier New" w:cs="Courier New" w:hint="default"/>
+      </w:rPr>
+    </w:lvl>
+    <w:lvl w:ilvl="2" w:tplc="08090005" w:tentative="1">
+      <w:start w:val="1"/>
+      <w:numFmt w:val="bullet"/>
+      <w:lvlText w:val=""/>
+      <w:lvlJc w:val="left"/>
+      <w:pPr>
+        <w:ind w:left="2520" w:hanging="360"/>
+      </w:pPr>
+      <w:rPr>
+        <w:rFonts w:ascii="Wingdings" w:hAnsi="Wingdings" w:hint="default"/>
+      </w:rPr>
+    </w:lvl>
+    <w:lvl w:ilvl="3" w:tplc="08090001" w:tentative="1">
+      <w:start w:val="1"/>
+      <w:numFmt w:val="bullet"/>
+      <w:lvlText w:val=""/>
+      <w:lvlJc w:val="left"/>
+      <w:pPr>
+        <w:ind w:left="3240" w:hanging="360"/>
+      </w:pPr>
+      <w:rPr>
+        <w:rFonts w:ascii="Symbol" w:hAnsi="Symbol" w:hint="default"/>
+      </w:rPr>
+    </w:lvl>
+    <w:lvl w:ilvl="4" w:tplc="08090003" w:tentative="1">
+      <w:start w:val="1"/>
+      <w:numFmt w:val="bullet"/>
+      <w:lvlText w:val="o"/>
+      <w:lvlJc w:val="left"/>
+      <w:pPr>
+        <w:ind w:left="3960" w:hanging="360"/>
+      </w:pPr>
+      <w:rPr>
+        <w:rFonts w:ascii="Courier New" w:hAnsi="Courier New" w:cs="Courier New" w:hint="default"/>
+      </w:rPr>
+    </w:lvl>
+    <w:lvl w:ilvl="5" w:tplc="08090005" w:tentative="1">
+      <w:start w:val="1"/>
+      <w:numFmt w:val="bullet"/>
+      <w:lvlText w:val=""/>
+      <w:lvlJc w:val="left"/>
+      <w:pPr>
+        <w:ind w:left="4680" w:hanging="360"/>
+      </w:pPr>
+      <w:rPr>
+        <w:rFonts w:ascii="Wingdings" w:hAnsi="Wingdings" w:hint="default"/>
+      </w:rPr>
+    </w:lvl>
+    <w:lvl w:ilvl="6" w:tplc="08090001" w:tentative="1">
+      <w:start w:val="1"/>
+      <w:numFmt w:val="bullet"/>
+      <w:lvlText w:val=""/>
+      <w:lvlJc w:val="left"/>
+      <w:pPr>
+        <w:ind w:left="5400" w:hanging="360"/>
+      </w:pPr>
+      <w:rPr>
+        <w:rFonts w:ascii="Symbol" w:hAnsi="Symbol" w:hint="default"/>
+      </w:rPr>
+    </w:lvl>
+    <w:lvl w:ilvl="7" w:tplc="08090003" w:tentative="1">
+      <w:start w:val="1"/>
+      <w:numFmt w:val="bullet"/>
+      <w:lvlText w:val="o"/>
+      <w:lvlJc w:val="left"/>
+      <w:pPr>
+        <w:ind w:left="6120" w:hanging="360"/>
+      </w:pPr>
+      <w:rPr>
+        <w:rFonts w:ascii="Courier New" w:hAnsi="Courier New" w:cs="Courier New" w:hint="default"/>
+      </w:rPr>
+    </w:lvl>
+    <w:lvl w:ilvl="8" w:tplc="08090005" w:tentative="1">
+      <w:start w:val="1"/>
+      <w:numFmt w:val="bullet"/>
+      <w:lvlText w:val=""/>
+      <w:lvlJc w:val="left"/>
+      <w:pPr>
+        <w:ind w:left="6840" w:hanging="360"/>
+      </w:pPr>
+      <w:rPr>
+        <w:rFonts w:ascii="Wingdings" w:hAnsi="Wingdings" w:hint="default"/>
+      </w:rPr>
+    </w:lvl>
+  </w:abstractNum>
+  <w:abstractNum w:abstractNumId="52" w15:restartNumberingAfterBreak="0">
     <w:nsid w:val="75365B36"/>
     <w:multiLevelType w:val="hybridMultilevel"/>
     <w:tmpl w:val="CC4C1366"/>
@@ -22875,7 +24667,7 @@
       </w:rPr>
     </w:lvl>
   </w:abstractNum>
-  <w:abstractNum w:abstractNumId="50" w15:restartNumberingAfterBreak="0">
+  <w:abstractNum w:abstractNumId="53" w15:restartNumberingAfterBreak="0">
     <w:nsid w:val="78801F38"/>
     <w:multiLevelType w:val="hybridMultilevel"/>
     <w:tmpl w:val="34808720"/>
@@ -22964,7 +24756,7 @@
       </w:pPr>
     </w:lvl>
   </w:abstractNum>
-  <w:abstractNum w:abstractNumId="51" w15:restartNumberingAfterBreak="0">
+  <w:abstractNum w:abstractNumId="54" w15:restartNumberingAfterBreak="0">
     <w:nsid w:val="78C45B2B"/>
     <w:multiLevelType w:val="hybridMultilevel"/>
     <w:tmpl w:val="39B67D9A"/>
@@ -23050,7 +24842,7 @@
       </w:pPr>
     </w:lvl>
   </w:abstractNum>
-  <w:abstractNum w:abstractNumId="52" w15:restartNumberingAfterBreak="0">
+  <w:abstractNum w:abstractNumId="55" w15:restartNumberingAfterBreak="0">
     <w:nsid w:val="7A211FAA"/>
     <w:multiLevelType w:val="hybridMultilevel"/>
     <w:tmpl w:val="D02E1EF6"/>
@@ -23163,7 +24955,7 @@
       </w:rPr>
     </w:lvl>
   </w:abstractNum>
-  <w:abstractNum w:abstractNumId="53" w15:restartNumberingAfterBreak="0">
+  <w:abstractNum w:abstractNumId="56" w15:restartNumberingAfterBreak="0">
     <w:nsid w:val="7ABE21F5"/>
     <w:multiLevelType w:val="hybridMultilevel"/>
     <w:tmpl w:val="F65CD5D6"/>
@@ -23252,7 +25044,7 @@
       </w:pPr>
     </w:lvl>
   </w:abstractNum>
-  <w:abstractNum w:abstractNumId="54" w15:restartNumberingAfterBreak="0">
+  <w:abstractNum w:abstractNumId="57" w15:restartNumberingAfterBreak="0">
     <w:nsid w:val="7C2D2E39"/>
     <w:multiLevelType w:val="hybridMultilevel"/>
     <w:tmpl w:val="056693B2"/>
@@ -23365,7 +25157,7 @@
       </w:rPr>
     </w:lvl>
   </w:abstractNum>
-  <w:abstractNum w:abstractNumId="55" w15:restartNumberingAfterBreak="0">
+  <w:abstractNum w:abstractNumId="58" w15:restartNumberingAfterBreak="0">
     <w:nsid w:val="7DB72492"/>
     <w:multiLevelType w:val="hybridMultilevel"/>
     <w:tmpl w:val="80385372"/>
@@ -23478,7 +25270,7 @@
       </w:rPr>
     </w:lvl>
   </w:abstractNum>
-  <w:abstractNum w:abstractNumId="56" w15:restartNumberingAfterBreak="0">
+  <w:abstractNum w:abstractNumId="59" w15:restartNumberingAfterBreak="0">
     <w:nsid w:val="7E2D46A7"/>
     <w:multiLevelType w:val="hybridMultilevel"/>
     <w:tmpl w:val="AE3838A4"/>
@@ -23564,7 +25356,7 @@
       </w:pPr>
     </w:lvl>
   </w:abstractNum>
-  <w:abstractNum w:abstractNumId="57" w15:restartNumberingAfterBreak="0">
+  <w:abstractNum w:abstractNumId="60" w15:restartNumberingAfterBreak="0">
     <w:nsid w:val="7FD56171"/>
     <w:multiLevelType w:val="hybridMultilevel"/>
     <w:tmpl w:val="F844CFBC"/>
@@ -23678,178 +25470,187 @@
     </w:lvl>
   </w:abstractNum>
   <w:num w:numId="1" w16cid:durableId="1306550193">
-    <w:abstractNumId w:val="4"/>
+    <w:abstractNumId w:val="5"/>
   </w:num>
   <w:num w:numId="2" w16cid:durableId="1561474182">
     <w:abstractNumId w:val="2"/>
   </w:num>
   <w:num w:numId="3" w16cid:durableId="797456097">
-    <w:abstractNumId w:val="13"/>
+    <w:abstractNumId w:val="15"/>
   </w:num>
   <w:num w:numId="4" w16cid:durableId="1906186766">
-    <w:abstractNumId w:val="6"/>
+    <w:abstractNumId w:val="8"/>
   </w:num>
   <w:num w:numId="5" w16cid:durableId="921569667">
-    <w:abstractNumId w:val="12"/>
+    <w:abstractNumId w:val="14"/>
   </w:num>
   <w:num w:numId="6" w16cid:durableId="1976331061">
-    <w:abstractNumId w:val="48"/>
+    <w:abstractNumId w:val="50"/>
   </w:num>
   <w:num w:numId="7" w16cid:durableId="1958439403">
-    <w:abstractNumId w:val="7"/>
+    <w:abstractNumId w:val="9"/>
   </w:num>
   <w:num w:numId="8" w16cid:durableId="1748501449">
-    <w:abstractNumId w:val="52"/>
+    <w:abstractNumId w:val="55"/>
   </w:num>
   <w:num w:numId="9" w16cid:durableId="343173363">
-    <w:abstractNumId w:val="40"/>
+    <w:abstractNumId w:val="42"/>
   </w:num>
   <w:num w:numId="10" w16cid:durableId="1749228040">
-    <w:abstractNumId w:val="20"/>
+    <w:abstractNumId w:val="22"/>
   </w:num>
   <w:num w:numId="11" w16cid:durableId="1331372107">
     <w:abstractNumId w:val="3"/>
   </w:num>
   <w:num w:numId="12" w16cid:durableId="540825490">
+    <w:abstractNumId w:val="59"/>
+  </w:num>
+  <w:num w:numId="13" w16cid:durableId="1847481851">
+    <w:abstractNumId w:val="27"/>
+  </w:num>
+  <w:num w:numId="14" w16cid:durableId="1686667124">
+    <w:abstractNumId w:val="31"/>
+  </w:num>
+  <w:num w:numId="15" w16cid:durableId="1501308234">
+    <w:abstractNumId w:val="23"/>
+  </w:num>
+  <w:num w:numId="16" w16cid:durableId="2056541799">
+    <w:abstractNumId w:val="54"/>
+  </w:num>
+  <w:num w:numId="17" w16cid:durableId="862011725">
+    <w:abstractNumId w:val="36"/>
+  </w:num>
+  <w:num w:numId="18" w16cid:durableId="142048252">
+    <w:abstractNumId w:val="6"/>
+  </w:num>
+  <w:num w:numId="19" w16cid:durableId="574978651">
+    <w:abstractNumId w:val="45"/>
+  </w:num>
+  <w:num w:numId="20" w16cid:durableId="405765872">
+    <w:abstractNumId w:val="39"/>
+  </w:num>
+  <w:num w:numId="21" w16cid:durableId="484247499">
+    <w:abstractNumId w:val="43"/>
+  </w:num>
+  <w:num w:numId="22" w16cid:durableId="1800148258">
+    <w:abstractNumId w:val="49"/>
+  </w:num>
+  <w:num w:numId="23" w16cid:durableId="717821973">
+    <w:abstractNumId w:val="34"/>
+  </w:num>
+  <w:num w:numId="24" w16cid:durableId="1201085819">
+    <w:abstractNumId w:val="53"/>
+  </w:num>
+  <w:num w:numId="25" w16cid:durableId="1229145867">
     <w:abstractNumId w:val="56"/>
   </w:num>
-  <w:num w:numId="13" w16cid:durableId="1847481851">
-    <w:abstractNumId w:val="25"/>
-  </w:num>
-  <w:num w:numId="14" w16cid:durableId="1686667124">
-    <w:abstractNumId w:val="29"/>
-  </w:num>
-  <w:num w:numId="15" w16cid:durableId="1501308234">
-    <w:abstractNumId w:val="21"/>
-  </w:num>
-  <w:num w:numId="16" w16cid:durableId="2056541799">
-    <w:abstractNumId w:val="51"/>
-  </w:num>
-  <w:num w:numId="17" w16cid:durableId="862011725">
-    <w:abstractNumId w:val="34"/>
-  </w:num>
-  <w:num w:numId="18" w16cid:durableId="142048252">
-    <w:abstractNumId w:val="5"/>
-  </w:num>
-  <w:num w:numId="19" w16cid:durableId="574978651">
-    <w:abstractNumId w:val="43"/>
-  </w:num>
-  <w:num w:numId="20" w16cid:durableId="405765872">
-    <w:abstractNumId w:val="37"/>
-  </w:num>
-  <w:num w:numId="21" w16cid:durableId="484247499">
-    <w:abstractNumId w:val="41"/>
-  </w:num>
-  <w:num w:numId="22" w16cid:durableId="1800148258">
-    <w:abstractNumId w:val="47"/>
-  </w:num>
-  <w:num w:numId="23" w16cid:durableId="717821973">
-    <w:abstractNumId w:val="32"/>
-  </w:num>
-  <w:num w:numId="24" w16cid:durableId="1201085819">
-    <w:abstractNumId w:val="50"/>
-  </w:num>
-  <w:num w:numId="25" w16cid:durableId="1229145867">
-    <w:abstractNumId w:val="53"/>
-  </w:num>
   <w:num w:numId="26" w16cid:durableId="1758793585">
-    <w:abstractNumId w:val="22"/>
+    <w:abstractNumId w:val="24"/>
   </w:num>
   <w:num w:numId="27" w16cid:durableId="309989949">
-    <w:abstractNumId w:val="15"/>
+    <w:abstractNumId w:val="17"/>
   </w:num>
   <w:num w:numId="28" w16cid:durableId="999695064">
     <w:abstractNumId w:val="1"/>
   </w:num>
   <w:num w:numId="29" w16cid:durableId="386034241">
-    <w:abstractNumId w:val="38"/>
+    <w:abstractNumId w:val="40"/>
   </w:num>
   <w:num w:numId="30" w16cid:durableId="1113478880">
-    <w:abstractNumId w:val="39"/>
+    <w:abstractNumId w:val="41"/>
   </w:num>
   <w:num w:numId="31" w16cid:durableId="1416896703">
-    <w:abstractNumId w:val="11"/>
+    <w:abstractNumId w:val="13"/>
   </w:num>
   <w:num w:numId="32" w16cid:durableId="1924948675">
-    <w:abstractNumId w:val="44"/>
+    <w:abstractNumId w:val="46"/>
   </w:num>
   <w:num w:numId="33" w16cid:durableId="1197082593">
-    <w:abstractNumId w:val="14"/>
+    <w:abstractNumId w:val="16"/>
   </w:num>
   <w:num w:numId="34" w16cid:durableId="1657764945">
-    <w:abstractNumId w:val="16"/>
+    <w:abstractNumId w:val="18"/>
   </w:num>
   <w:num w:numId="35" w16cid:durableId="1286741148">
-    <w:abstractNumId w:val="24"/>
+    <w:abstractNumId w:val="26"/>
   </w:num>
   <w:num w:numId="36" w16cid:durableId="713696743">
-    <w:abstractNumId w:val="57"/>
+    <w:abstractNumId w:val="60"/>
   </w:num>
   <w:num w:numId="37" w16cid:durableId="2060980585">
     <w:abstractNumId w:val="0"/>
   </w:num>
   <w:num w:numId="38" w16cid:durableId="1308441148">
-    <w:abstractNumId w:val="31"/>
+    <w:abstractNumId w:val="33"/>
   </w:num>
   <w:num w:numId="39" w16cid:durableId="2042364869">
+    <w:abstractNumId w:val="32"/>
+  </w:num>
+  <w:num w:numId="40" w16cid:durableId="1153303280">
+    <w:abstractNumId w:val="47"/>
+  </w:num>
+  <w:num w:numId="41" w16cid:durableId="1671254944">
+    <w:abstractNumId w:val="52"/>
+  </w:num>
+  <w:num w:numId="42" w16cid:durableId="231014994">
+    <w:abstractNumId w:val="28"/>
+  </w:num>
+  <w:num w:numId="43" w16cid:durableId="1872568040">
+    <w:abstractNumId w:val="48"/>
+  </w:num>
+  <w:num w:numId="44" w16cid:durableId="1409615546">
+    <w:abstractNumId w:val="29"/>
+  </w:num>
+  <w:num w:numId="45" w16cid:durableId="224340648">
+    <w:abstractNumId w:val="37"/>
+  </w:num>
+  <w:num w:numId="46" w16cid:durableId="235628912">
+    <w:abstractNumId w:val="35"/>
+  </w:num>
+  <w:num w:numId="47" w16cid:durableId="1762483754">
+    <w:abstractNumId w:val="25"/>
+  </w:num>
+  <w:num w:numId="48" w16cid:durableId="1254823031">
+    <w:abstractNumId w:val="38"/>
+  </w:num>
+  <w:num w:numId="49" w16cid:durableId="1108159951">
+    <w:abstractNumId w:val="10"/>
+  </w:num>
+  <w:num w:numId="50" w16cid:durableId="745229738">
+    <w:abstractNumId w:val="21"/>
+  </w:num>
+  <w:num w:numId="51" w16cid:durableId="1586842853">
+    <w:abstractNumId w:val="19"/>
+  </w:num>
+  <w:num w:numId="52" w16cid:durableId="1937904024">
     <w:abstractNumId w:val="30"/>
   </w:num>
-  <w:num w:numId="40" w16cid:durableId="1153303280">
-    <w:abstractNumId w:val="45"/>
-  </w:num>
-  <w:num w:numId="41" w16cid:durableId="1671254944">
-    <w:abstractNumId w:val="49"/>
-  </w:num>
-  <w:num w:numId="42" w16cid:durableId="231014994">
-    <w:abstractNumId w:val="26"/>
-  </w:num>
-  <w:num w:numId="43" w16cid:durableId="1872568040">
-    <w:abstractNumId w:val="46"/>
-  </w:num>
-  <w:num w:numId="44" w16cid:durableId="1409615546">
-    <w:abstractNumId w:val="27"/>
-  </w:num>
-  <w:num w:numId="45" w16cid:durableId="224340648">
-    <w:abstractNumId w:val="35"/>
-  </w:num>
-  <w:num w:numId="46" w16cid:durableId="235628912">
-    <w:abstractNumId w:val="33"/>
-  </w:num>
-  <w:num w:numId="47" w16cid:durableId="1762483754">
-    <w:abstractNumId w:val="23"/>
-  </w:num>
-  <w:num w:numId="48" w16cid:durableId="1254823031">
-    <w:abstractNumId w:val="36"/>
-  </w:num>
-  <w:num w:numId="49" w16cid:durableId="1108159951">
-    <w:abstractNumId w:val="8"/>
-  </w:num>
-  <w:num w:numId="50" w16cid:durableId="745229738">
-    <w:abstractNumId w:val="19"/>
-  </w:num>
-  <w:num w:numId="51" w16cid:durableId="1586842853">
-    <w:abstractNumId w:val="17"/>
-  </w:num>
-  <w:num w:numId="52" w16cid:durableId="1937904024">
-    <w:abstractNumId w:val="28"/>
-  </w:num>
   <w:num w:numId="53" w16cid:durableId="1013461598">
-    <w:abstractNumId w:val="55"/>
+    <w:abstractNumId w:val="58"/>
   </w:num>
   <w:num w:numId="54" w16cid:durableId="1115490474">
-    <w:abstractNumId w:val="10"/>
+    <w:abstractNumId w:val="12"/>
   </w:num>
   <w:num w:numId="55" w16cid:durableId="2003581302">
-    <w:abstractNumId w:val="18"/>
+    <w:abstractNumId w:val="20"/>
   </w:num>
   <w:num w:numId="56" w16cid:durableId="666249103">
-    <w:abstractNumId w:val="42"/>
+    <w:abstractNumId w:val="44"/>
   </w:num>
   <w:num w:numId="57" w16cid:durableId="89548176">
-    <w:abstractNumId w:val="9"/>
+    <w:abstractNumId w:val="11"/>
   </w:num>
   <w:num w:numId="58" w16cid:durableId="94441835">
-    <w:abstractNumId w:val="54"/>
+    <w:abstractNumId w:val="57"/>
+  </w:num>
+  <w:num w:numId="59" w16cid:durableId="287780777">
+    <w:abstractNumId w:val="7"/>
+  </w:num>
+  <w:num w:numId="60" w16cid:durableId="1430348139">
+    <w:abstractNumId w:val="4"/>
+  </w:num>
+  <w:num w:numId="61" w16cid:durableId="1875387009">
+    <w:abstractNumId w:val="51"/>
   </w:num>
   <w:numIdMacAtCleanup w:val="33"/>
 </w:numbering>
@@ -24385,7 +26186,6 @@
   <w:style w:type="character" w:default="1" w:styleId="DefaultParagraphFont">
     <w:name w:val="Default Paragraph Font"/>
     <w:uiPriority w:val="1"/>
-    <w:semiHidden/>
     <w:unhideWhenUsed/>
   </w:style>
   <w:style w:type="table" w:default="1" w:styleId="TableNormal">

</xml_diff>